<commit_message>
docs(PMBOK): fase de inicio. #16
</commit_message>
<xml_diff>
--- a/docs/PMBOK/Inicio/Registro_de_Interesados.docx
+++ b/docs/PMBOK/Inicio/Registro_de_Interesados.docx
@@ -19,7 +19,7 @@
           <w:sz w:val="56"/>
           <w:szCs w:val="56"/>
         </w:rPr>
-        <w:t>TITULO DEL DOCUMENTO</w:t>
+        <w:t>REGISTRO DE INTERESADOS</w:t>
       </w:r>
     </w:p>
     <w:p/>
@@ -438,7 +438,43 @@
           <w:sz w:val="26"/>
           <w:szCs w:val="26"/>
         </w:rPr>
-        <w:t>dd/mm/yyyy</w:t>
+        <w:t>16</w:t>
+      </w:r>
+      <w:r>
+        <w:rPr>
+          <w:rFonts w:asciiTheme="minorHAnsi" w:eastAsia="Lexend" w:hAnsiTheme="minorHAnsi" w:cs="Lexend"/>
+          <w:color w:val="434343"/>
+          <w:sz w:val="26"/>
+          <w:szCs w:val="26"/>
+        </w:rPr>
+        <w:t>/</w:t>
+      </w:r>
+      <w:r>
+        <w:rPr>
+          <w:rFonts w:asciiTheme="minorHAnsi" w:eastAsia="Lexend" w:hAnsiTheme="minorHAnsi" w:cs="Lexend"/>
+          <w:color w:val="434343"/>
+          <w:sz w:val="26"/>
+          <w:szCs w:val="26"/>
+        </w:rPr>
+        <w:t>02</w:t>
+      </w:r>
+      <w:r>
+        <w:rPr>
+          <w:rFonts w:asciiTheme="minorHAnsi" w:eastAsia="Lexend" w:hAnsiTheme="minorHAnsi" w:cs="Lexend"/>
+          <w:color w:val="434343"/>
+          <w:sz w:val="26"/>
+          <w:szCs w:val="26"/>
+        </w:rPr>
+        <w:t>/</w:t>
+      </w:r>
+      <w:r>
+        <w:rPr>
+          <w:rFonts w:asciiTheme="minorHAnsi" w:eastAsia="Lexend" w:hAnsiTheme="minorHAnsi" w:cs="Lexend"/>
+          <w:color w:val="434343"/>
+          <w:sz w:val="26"/>
+          <w:szCs w:val="26"/>
+        </w:rPr>
+        <w:t>2025</w:t>
       </w:r>
     </w:p>
     <w:p>
@@ -512,87 +548,487 @@
     </w:p>
     <w:sdt>
       <w:sdtPr>
-        <w:id w:val="-1407917363"/>
+        <w:rPr>
+          <w:rFonts w:asciiTheme="minorHAnsi" w:eastAsia="Arial" w:hAnsiTheme="minorHAnsi" w:cs="Arial"/>
+          <w:color w:val="auto"/>
+          <w:sz w:val="22"/>
+          <w:szCs w:val="22"/>
+          <w:lang w:val="es"/>
+        </w:rPr>
+        <w:id w:val="-1432586572"/>
         <w:docPartObj>
           <w:docPartGallery w:val="Table of Contents"/>
           <w:docPartUnique/>
         </w:docPartObj>
       </w:sdtPr>
+      <w:sdtEndPr>
+        <w:rPr>
+          <w:b/>
+          <w:bCs/>
+        </w:rPr>
+      </w:sdtEndPr>
       <w:sdtContent>
         <w:p>
           <w:pPr>
-            <w:widowControl w:val="0"/>
-            <w:tabs>
-              <w:tab w:val="right" w:pos="12000"/>
-            </w:tabs>
-            <w:spacing w:before="60" w:line="240" w:lineRule="auto"/>
+            <w:pStyle w:val="TtuloTDC"/>
             <w:rPr>
               <w:rFonts w:asciiTheme="minorHAnsi" w:hAnsiTheme="minorHAnsi"/>
-              <w:b/>
-              <w:color w:val="000000"/>
+            </w:rPr>
+          </w:pPr>
+        </w:p>
+        <w:p>
+          <w:pPr>
+            <w:pStyle w:val="TDC2"/>
+            <w:tabs>
+              <w:tab w:val="right" w:leader="dot" w:pos="9609"/>
+            </w:tabs>
+            <w:ind w:left="0"/>
+            <w:rPr>
+              <w:rFonts w:asciiTheme="minorHAnsi" w:eastAsiaTheme="minorEastAsia" w:hAnsiTheme="minorHAnsi" w:cstheme="minorBidi"/>
+              <w:noProof/>
+              <w:kern w:val="2"/>
+              <w:sz w:val="24"/>
+              <w:szCs w:val="24"/>
+              <w:lang w:val="es-ES"/>
+              <w14:ligatures w14:val="standardContextual"/>
             </w:rPr>
           </w:pPr>
           <w:r>
+            <w:rPr>
+              <w:rFonts w:asciiTheme="minorHAnsi" w:hAnsiTheme="minorHAnsi"/>
+            </w:rPr>
             <w:fldChar w:fldCharType="begin"/>
           </w:r>
           <w:r>
-            <w:instrText xml:space="preserve"> TOC \h \u \z \t "Heading 1,1,Heading 2,2,Heading 3,3,Heading 4,4,Heading 5,5,Heading 6,6,"</w:instrText>
+            <w:rPr>
+              <w:rFonts w:asciiTheme="minorHAnsi" w:hAnsiTheme="minorHAnsi"/>
+            </w:rPr>
+            <w:instrText xml:space="preserve"> TOC \o "1-3" \h \z \u </w:instrText>
           </w:r>
           <w:r>
+            <w:rPr>
+              <w:rFonts w:asciiTheme="minorHAnsi" w:hAnsiTheme="minorHAnsi"/>
+            </w:rPr>
             <w:fldChar w:fldCharType="separate"/>
           </w:r>
-          <w:hyperlink w:anchor="_p7b6wjbjeral">
-            <w:r>
-              <w:rPr>
+          <w:hyperlink w:anchor="_Toc190629831" w:history="1">
+            <w:r>
+              <w:rPr>
+                <w:rStyle w:val="Hipervnculo"/>
                 <w:rFonts w:asciiTheme="minorHAnsi" w:hAnsiTheme="minorHAnsi"/>
-                <w:b/>
-                <w:color w:val="000000"/>
-              </w:rPr>
-              <w:t>HISTORIAL DE VERSIONES</w:t>
+                <w:noProof/>
+              </w:rPr>
+              <w:t>1. HISTORIAL DE VERSIONES</w:t>
             </w:r>
             <w:r>
               <w:rPr>
                 <w:rFonts w:asciiTheme="minorHAnsi" w:hAnsiTheme="minorHAnsi"/>
-                <w:b/>
-                <w:color w:val="000000"/>
+                <w:noProof/>
+                <w:webHidden/>
               </w:rPr>
               <w:tab/>
+            </w:r>
+            <w:r>
+              <w:rPr>
+                <w:rFonts w:asciiTheme="minorHAnsi" w:hAnsiTheme="minorHAnsi"/>
+                <w:noProof/>
+                <w:webHidden/>
+              </w:rPr>
+              <w:fldChar w:fldCharType="begin"/>
+            </w:r>
+            <w:r>
+              <w:rPr>
+                <w:rFonts w:asciiTheme="minorHAnsi" w:hAnsiTheme="minorHAnsi"/>
+                <w:noProof/>
+                <w:webHidden/>
+              </w:rPr>
+              <w:instrText xml:space="preserve"> PAGEREF _Toc190629831 \h </w:instrText>
+            </w:r>
+            <w:r>
+              <w:rPr>
+                <w:rFonts w:asciiTheme="minorHAnsi" w:hAnsiTheme="minorHAnsi"/>
+                <w:noProof/>
+                <w:webHidden/>
+              </w:rPr>
+            </w:r>
+            <w:r>
+              <w:rPr>
+                <w:rFonts w:asciiTheme="minorHAnsi" w:hAnsiTheme="minorHAnsi"/>
+                <w:noProof/>
+                <w:webHidden/>
+              </w:rPr>
+              <w:fldChar w:fldCharType="separate"/>
+            </w:r>
+            <w:r>
+              <w:rPr>
+                <w:rFonts w:asciiTheme="minorHAnsi" w:hAnsiTheme="minorHAnsi"/>
+                <w:noProof/>
+                <w:webHidden/>
+              </w:rPr>
               <w:t>2</w:t>
+            </w:r>
+            <w:r>
+              <w:rPr>
+                <w:rFonts w:asciiTheme="minorHAnsi" w:hAnsiTheme="minorHAnsi"/>
+                <w:noProof/>
+                <w:webHidden/>
+              </w:rPr>
+              <w:fldChar w:fldCharType="end"/>
             </w:r>
           </w:hyperlink>
         </w:p>
         <w:p>
           <w:pPr>
-            <w:widowControl w:val="0"/>
+            <w:pStyle w:val="TDC2"/>
             <w:tabs>
-              <w:tab w:val="right" w:pos="12000"/>
+              <w:tab w:val="right" w:leader="dot" w:pos="9609"/>
             </w:tabs>
-            <w:spacing w:before="60" w:line="240" w:lineRule="auto"/>
+            <w:ind w:left="0"/>
             <w:rPr>
-              <w:b/>
-              <w:color w:val="000000"/>
+              <w:rFonts w:asciiTheme="minorHAnsi" w:eastAsiaTheme="minorEastAsia" w:hAnsiTheme="minorHAnsi" w:cstheme="minorBidi"/>
+              <w:noProof/>
+              <w:kern w:val="2"/>
+              <w:sz w:val="24"/>
+              <w:szCs w:val="24"/>
+              <w:lang w:val="es-ES"/>
+              <w14:ligatures w14:val="standardContextual"/>
             </w:rPr>
           </w:pPr>
-          <w:hyperlink w:anchor="_32h4zb354jgp">
-            <w:r>
-              <w:rPr>
+          <w:hyperlink w:anchor="_Toc190629832" w:history="1">
+            <w:r>
+              <w:rPr>
+                <w:rStyle w:val="Hipervnculo"/>
                 <w:rFonts w:asciiTheme="minorHAnsi" w:hAnsiTheme="minorHAnsi"/>
-                <w:b/>
-                <w:color w:val="000000"/>
-              </w:rPr>
-              <w:t>RESUMEN EJECUTIVO</w:t>
+                <w:noProof/>
+              </w:rPr>
+              <w:t>2. RESUMEN EJECUTIVO</w:t>
             </w:r>
             <w:r>
               <w:rPr>
                 <w:rFonts w:asciiTheme="minorHAnsi" w:hAnsiTheme="minorHAnsi"/>
-                <w:b/>
-                <w:color w:val="000000"/>
+                <w:noProof/>
+                <w:webHidden/>
               </w:rPr>
               <w:tab/>
-              <w:t>2</w:t>
+            </w:r>
+            <w:r>
+              <w:rPr>
+                <w:rFonts w:asciiTheme="minorHAnsi" w:hAnsiTheme="minorHAnsi"/>
+                <w:noProof/>
+                <w:webHidden/>
+              </w:rPr>
+              <w:fldChar w:fldCharType="begin"/>
+            </w:r>
+            <w:r>
+              <w:rPr>
+                <w:rFonts w:asciiTheme="minorHAnsi" w:hAnsiTheme="minorHAnsi"/>
+                <w:noProof/>
+                <w:webHidden/>
+              </w:rPr>
+              <w:instrText xml:space="preserve"> PAGEREF _Toc190629832 \h </w:instrText>
+            </w:r>
+            <w:r>
+              <w:rPr>
+                <w:rFonts w:asciiTheme="minorHAnsi" w:hAnsiTheme="minorHAnsi"/>
+                <w:noProof/>
+                <w:webHidden/>
+              </w:rPr>
+            </w:r>
+            <w:r>
+              <w:rPr>
+                <w:rFonts w:asciiTheme="minorHAnsi" w:hAnsiTheme="minorHAnsi"/>
+                <w:noProof/>
+                <w:webHidden/>
+              </w:rPr>
+              <w:fldChar w:fldCharType="separate"/>
+            </w:r>
+            <w:r>
+              <w:rPr>
+                <w:rFonts w:asciiTheme="minorHAnsi" w:hAnsiTheme="minorHAnsi"/>
+                <w:noProof/>
+                <w:webHidden/>
+              </w:rPr>
+              <w:t>3</w:t>
+            </w:r>
+            <w:r>
+              <w:rPr>
+                <w:rFonts w:asciiTheme="minorHAnsi" w:hAnsiTheme="minorHAnsi"/>
+                <w:noProof/>
+                <w:webHidden/>
+              </w:rPr>
+              <w:fldChar w:fldCharType="end"/>
             </w:r>
           </w:hyperlink>
+        </w:p>
+        <w:p>
+          <w:pPr>
+            <w:pStyle w:val="TDC2"/>
+            <w:tabs>
+              <w:tab w:val="right" w:leader="dot" w:pos="9609"/>
+            </w:tabs>
+            <w:ind w:left="0"/>
+            <w:rPr>
+              <w:rFonts w:asciiTheme="minorHAnsi" w:eastAsiaTheme="minorEastAsia" w:hAnsiTheme="minorHAnsi" w:cstheme="minorBidi"/>
+              <w:noProof/>
+              <w:kern w:val="2"/>
+              <w:sz w:val="24"/>
+              <w:szCs w:val="24"/>
+              <w:lang w:val="es-ES"/>
+              <w14:ligatures w14:val="standardContextual"/>
+            </w:rPr>
+          </w:pPr>
+          <w:hyperlink w:anchor="_Toc190629833" w:history="1">
+            <w:r>
+              <w:rPr>
+                <w:rStyle w:val="Hipervnculo"/>
+                <w:rFonts w:asciiTheme="minorHAnsi" w:hAnsiTheme="minorHAnsi"/>
+                <w:noProof/>
+              </w:rPr>
+              <w:t>3. DESARROLLO</w:t>
+            </w:r>
+            <w:r>
+              <w:rPr>
+                <w:rFonts w:asciiTheme="minorHAnsi" w:hAnsiTheme="minorHAnsi"/>
+                <w:noProof/>
+                <w:webHidden/>
+              </w:rPr>
+              <w:tab/>
+            </w:r>
+            <w:r>
+              <w:rPr>
+                <w:rFonts w:asciiTheme="minorHAnsi" w:hAnsiTheme="minorHAnsi"/>
+                <w:noProof/>
+                <w:webHidden/>
+              </w:rPr>
+              <w:fldChar w:fldCharType="begin"/>
+            </w:r>
+            <w:r>
+              <w:rPr>
+                <w:rFonts w:asciiTheme="minorHAnsi" w:hAnsiTheme="minorHAnsi"/>
+                <w:noProof/>
+                <w:webHidden/>
+              </w:rPr>
+              <w:instrText xml:space="preserve"> PAGEREF _Toc190629833 \h </w:instrText>
+            </w:r>
+            <w:r>
+              <w:rPr>
+                <w:rFonts w:asciiTheme="minorHAnsi" w:hAnsiTheme="minorHAnsi"/>
+                <w:noProof/>
+                <w:webHidden/>
+              </w:rPr>
+            </w:r>
+            <w:r>
+              <w:rPr>
+                <w:rFonts w:asciiTheme="minorHAnsi" w:hAnsiTheme="minorHAnsi"/>
+                <w:noProof/>
+                <w:webHidden/>
+              </w:rPr>
+              <w:fldChar w:fldCharType="separate"/>
+            </w:r>
+            <w:r>
+              <w:rPr>
+                <w:rFonts w:asciiTheme="minorHAnsi" w:hAnsiTheme="minorHAnsi"/>
+                <w:noProof/>
+                <w:webHidden/>
+              </w:rPr>
+              <w:t>4</w:t>
+            </w:r>
+            <w:r>
+              <w:rPr>
+                <w:rFonts w:asciiTheme="minorHAnsi" w:hAnsiTheme="minorHAnsi"/>
+                <w:noProof/>
+                <w:webHidden/>
+              </w:rPr>
+              <w:fldChar w:fldCharType="end"/>
+            </w:r>
+          </w:hyperlink>
+        </w:p>
+        <w:p>
+          <w:pPr>
+            <w:pStyle w:val="TDC1"/>
+            <w:tabs>
+              <w:tab w:val="right" w:leader="dot" w:pos="9609"/>
+            </w:tabs>
+            <w:rPr>
+              <w:rFonts w:asciiTheme="minorHAnsi" w:eastAsiaTheme="minorEastAsia" w:hAnsiTheme="minorHAnsi" w:cstheme="minorBidi"/>
+              <w:noProof/>
+              <w:kern w:val="2"/>
+              <w:sz w:val="24"/>
+              <w:szCs w:val="24"/>
+              <w:lang w:val="es-ES"/>
+              <w14:ligatures w14:val="standardContextual"/>
+            </w:rPr>
+          </w:pPr>
           <w:r>
+            <w:rPr>
+              <w:rStyle w:val="Hipervnculo"/>
+              <w:rFonts w:asciiTheme="minorHAnsi" w:hAnsiTheme="minorHAnsi"/>
+              <w:noProof/>
+              <w:u w:val="none"/>
+            </w:rPr>
+            <w:t xml:space="preserve">          </w:t>
+          </w:r>
+          <w:hyperlink w:anchor="_Toc190629834" w:history="1">
+            <w:r>
+              <w:rPr>
+                <w:rStyle w:val="Hipervnculo"/>
+                <w:rFonts w:asciiTheme="minorHAnsi" w:hAnsiTheme="minorHAnsi"/>
+                <w:noProof/>
+              </w:rPr>
+              <w:t>INTERESADOS</w:t>
+            </w:r>
+            <w:r>
+              <w:rPr>
+                <w:rFonts w:asciiTheme="minorHAnsi" w:hAnsiTheme="minorHAnsi"/>
+                <w:noProof/>
+                <w:webHidden/>
+              </w:rPr>
+              <w:tab/>
+            </w:r>
+            <w:r>
+              <w:rPr>
+                <w:rFonts w:asciiTheme="minorHAnsi" w:hAnsiTheme="minorHAnsi"/>
+                <w:noProof/>
+                <w:webHidden/>
+              </w:rPr>
+              <w:fldChar w:fldCharType="begin"/>
+            </w:r>
+            <w:r>
+              <w:rPr>
+                <w:rFonts w:asciiTheme="minorHAnsi" w:hAnsiTheme="minorHAnsi"/>
+                <w:noProof/>
+                <w:webHidden/>
+              </w:rPr>
+              <w:instrText xml:space="preserve"> PAGEREF _Toc190629834 \h </w:instrText>
+            </w:r>
+            <w:r>
+              <w:rPr>
+                <w:rFonts w:asciiTheme="minorHAnsi" w:hAnsiTheme="minorHAnsi"/>
+                <w:noProof/>
+                <w:webHidden/>
+              </w:rPr>
+            </w:r>
+            <w:r>
+              <w:rPr>
+                <w:rFonts w:asciiTheme="minorHAnsi" w:hAnsiTheme="minorHAnsi"/>
+                <w:noProof/>
+                <w:webHidden/>
+              </w:rPr>
+              <w:fldChar w:fldCharType="separate"/>
+            </w:r>
+            <w:r>
+              <w:rPr>
+                <w:rFonts w:asciiTheme="minorHAnsi" w:hAnsiTheme="minorHAnsi"/>
+                <w:noProof/>
+                <w:webHidden/>
+              </w:rPr>
+              <w:t>4</w:t>
+            </w:r>
+            <w:r>
+              <w:rPr>
+                <w:rFonts w:asciiTheme="minorHAnsi" w:hAnsiTheme="minorHAnsi"/>
+                <w:noProof/>
+                <w:webHidden/>
+              </w:rPr>
+              <w:fldChar w:fldCharType="end"/>
+            </w:r>
+          </w:hyperlink>
+        </w:p>
+        <w:p>
+          <w:pPr>
+            <w:pStyle w:val="TDC2"/>
+            <w:tabs>
+              <w:tab w:val="right" w:leader="dot" w:pos="9609"/>
+            </w:tabs>
+            <w:ind w:left="0"/>
+            <w:rPr>
+              <w:rFonts w:asciiTheme="minorHAnsi" w:eastAsiaTheme="minorEastAsia" w:hAnsiTheme="minorHAnsi" w:cstheme="minorBidi"/>
+              <w:noProof/>
+              <w:kern w:val="2"/>
+              <w:sz w:val="24"/>
+              <w:szCs w:val="24"/>
+              <w:lang w:val="es-ES"/>
+              <w14:ligatures w14:val="standardContextual"/>
+            </w:rPr>
+          </w:pPr>
+          <w:hyperlink w:anchor="_Toc190629835" w:history="1">
+            <w:r>
+              <w:rPr>
+                <w:rStyle w:val="Hipervnculo"/>
+                <w:rFonts w:asciiTheme="minorHAnsi" w:hAnsiTheme="minorHAnsi"/>
+                <w:noProof/>
+              </w:rPr>
+              <w:t>4. APROBACIÓN</w:t>
+            </w:r>
+            <w:r>
+              <w:rPr>
+                <w:rFonts w:asciiTheme="minorHAnsi" w:hAnsiTheme="minorHAnsi"/>
+                <w:noProof/>
+                <w:webHidden/>
+              </w:rPr>
+              <w:tab/>
+            </w:r>
+            <w:r>
+              <w:rPr>
+                <w:rFonts w:asciiTheme="minorHAnsi" w:hAnsiTheme="minorHAnsi"/>
+                <w:noProof/>
+                <w:webHidden/>
+              </w:rPr>
+              <w:fldChar w:fldCharType="begin"/>
+            </w:r>
+            <w:r>
+              <w:rPr>
+                <w:rFonts w:asciiTheme="minorHAnsi" w:hAnsiTheme="minorHAnsi"/>
+                <w:noProof/>
+                <w:webHidden/>
+              </w:rPr>
+              <w:instrText xml:space="preserve"> PAGEREF _Toc190629835 \h </w:instrText>
+            </w:r>
+            <w:r>
+              <w:rPr>
+                <w:rFonts w:asciiTheme="minorHAnsi" w:hAnsiTheme="minorHAnsi"/>
+                <w:noProof/>
+                <w:webHidden/>
+              </w:rPr>
+            </w:r>
+            <w:r>
+              <w:rPr>
+                <w:rFonts w:asciiTheme="minorHAnsi" w:hAnsiTheme="minorHAnsi"/>
+                <w:noProof/>
+                <w:webHidden/>
+              </w:rPr>
+              <w:fldChar w:fldCharType="separate"/>
+            </w:r>
+            <w:r>
+              <w:rPr>
+                <w:rFonts w:asciiTheme="minorHAnsi" w:hAnsiTheme="minorHAnsi"/>
+                <w:noProof/>
+                <w:webHidden/>
+              </w:rPr>
+              <w:t>5</w:t>
+            </w:r>
+            <w:r>
+              <w:rPr>
+                <w:rFonts w:asciiTheme="minorHAnsi" w:hAnsiTheme="minorHAnsi"/>
+                <w:noProof/>
+                <w:webHidden/>
+              </w:rPr>
+              <w:fldChar w:fldCharType="end"/>
+            </w:r>
+          </w:hyperlink>
+        </w:p>
+        <w:p>
+          <w:pPr>
+            <w:rPr>
+              <w:rFonts w:asciiTheme="minorHAnsi" w:hAnsiTheme="minorHAnsi"/>
+            </w:rPr>
+          </w:pPr>
+          <w:r>
+            <w:rPr>
+              <w:rFonts w:asciiTheme="minorHAnsi" w:hAnsiTheme="minorHAnsi"/>
+              <w:b/>
+              <w:bCs/>
+            </w:rPr>
             <w:fldChar w:fldCharType="end"/>
           </w:r>
         </w:p>
@@ -601,12 +1037,15 @@
     <w:p>
       <w:pPr>
         <w:rPr>
-          <w:rFonts w:ascii="Roboto" w:eastAsia="Roboto" w:hAnsi="Roboto" w:cs="Roboto"/>
+          <w:rFonts w:asciiTheme="minorHAnsi" w:eastAsia="Roboto" w:hAnsiTheme="minorHAnsi" w:cs="Roboto"/>
           <w:sz w:val="40"/>
           <w:szCs w:val="40"/>
         </w:rPr>
       </w:pPr>
       <w:r>
+        <w:rPr>
+          <w:rFonts w:asciiTheme="minorHAnsi" w:hAnsiTheme="minorHAnsi"/>
+        </w:rPr>
         <w:br w:type="page"/>
       </w:r>
     </w:p>
@@ -614,8 +1053,7 @@
       <w:pPr>
         <w:pStyle w:val="Ttulo2"/>
       </w:pPr>
-      <w:bookmarkStart w:id="0" w:name="_p7b6wjbjeral" w:colFirst="0" w:colLast="0"/>
-      <w:bookmarkEnd w:id="0"/>
+      <w:bookmarkStart w:id="0" w:name="_Toc190629831"/>
       <w:r>
         <w:lastRenderedPageBreak/>
         <w:t>1. HISTORIAL DE VERSIONES</w:t>
@@ -625,6 +1063,7 @@
           <v:rect id="_x0000_i1026" style="width:0;height:1.5pt" o:hralign="center" o:hrstd="t" o:hr="t" fillcolor="#a0a0a0" stroked="f"/>
         </w:pict>
       </w:r>
+      <w:bookmarkEnd w:id="0"/>
     </w:p>
     <w:tbl>
       <w:tblPr>
@@ -831,7 +1270,7 @@
               <w:rPr>
                 <w:rFonts w:asciiTheme="minorHAnsi" w:eastAsia="Roboto" w:hAnsiTheme="minorHAnsi" w:cs="Roboto"/>
               </w:rPr>
-              <w:t>dd/mm/yyyyy</w:t>
+              <w:t>16/02/2025</w:t>
             </w:r>
           </w:p>
         </w:tc>
@@ -1039,7 +1478,7 @@
               <w:rPr>
                 <w:rFonts w:asciiTheme="minorHAnsi" w:eastAsia="Calibri" w:hAnsiTheme="minorHAnsi" w:cs="Calibri"/>
               </w:rPr>
-              <w:t>dd/mm/yyyy</w:t>
+              <w:t>16/02/2025</w:t>
             </w:r>
           </w:p>
         </w:tc>
@@ -1069,7 +1508,13 @@
               <w:rPr>
                 <w:rFonts w:asciiTheme="minorHAnsi" w:eastAsia="Calibri" w:hAnsiTheme="minorHAnsi" w:cs="Calibri"/>
               </w:rPr>
-              <w:t>0.0</w:t>
+              <w:t>1</w:t>
+            </w:r>
+            <w:r>
+              <w:rPr>
+                <w:rFonts w:asciiTheme="minorHAnsi" w:eastAsia="Calibri" w:hAnsiTheme="minorHAnsi" w:cs="Calibri"/>
+              </w:rPr>
+              <w:t>.0</w:t>
             </w:r>
           </w:p>
         </w:tc>
@@ -1113,6 +1558,12 @@
                 <w:rFonts w:asciiTheme="minorHAnsi" w:eastAsia="Calibri" w:hAnsiTheme="minorHAnsi" w:cs="Calibri"/>
               </w:rPr>
             </w:pPr>
+            <w:r>
+              <w:rPr>
+                <w:rFonts w:asciiTheme="minorHAnsi" w:eastAsia="Calibri" w:hAnsiTheme="minorHAnsi" w:cs="Calibri"/>
+              </w:rPr>
+              <w:t>Luis Mellado Díaz</w:t>
+            </w:r>
           </w:p>
         </w:tc>
       </w:tr>
@@ -1129,11 +1580,10 @@
       <w:pPr>
         <w:pStyle w:val="Ttulo2"/>
       </w:pPr>
-      <w:bookmarkStart w:id="1" w:name="_32h4zb354jgp" w:colFirst="0" w:colLast="0"/>
-      <w:bookmarkEnd w:id="1"/>
       <w:r>
         <w:br w:type="page"/>
       </w:r>
+      <w:bookmarkStart w:id="1" w:name="_Toc190629832"/>
       <w:r>
         <w:lastRenderedPageBreak/>
         <w:t>2. RESUMEN EJECUTIVO</w:t>
@@ -1143,10 +1593,10 @@
           <v:rect id="_x0000_i1027" style="width:0;height:1.5pt" o:hralign="center" o:hrstd="t" o:hr="t" fillcolor="#a0a0a0" stroked="f"/>
         </w:pict>
       </w:r>
-    </w:p>
-    <w:p>
-      <w:pPr>
-        <w:jc w:val="both"/>
+      <w:bookmarkEnd w:id="1"/>
+    </w:p>
+    <w:p>
+      <w:pPr>
         <w:rPr>
           <w:rFonts w:ascii="Roboto" w:eastAsia="Roboto" w:hAnsi="Roboto" w:cs="Roboto"/>
         </w:rPr>
@@ -1155,7 +1605,7 @@
         <w:rPr>
           <w:rFonts w:ascii="Roboto" w:eastAsia="Roboto" w:hAnsi="Roboto" w:cs="Roboto"/>
         </w:rPr>
-        <w:t>Hay que explicar de que va el documento.</w:t>
+        <w:t>El presente Registro de Interesados tiene como objetivo identificar, analizar y documentar a todas las personas, grupos u organizaciones que tienen interés o podrían verse afectados por el desarrollo del proyecto. Este documento permite comprender sus expectativas, niveles de influencia y grado de participación, facilitando así una gestión eficaz de la comunicación y una adecuada respuesta a sus necesidades.</w:t>
       </w:r>
     </w:p>
     <w:p>
@@ -1164,6 +1614,19 @@
           <w:rFonts w:ascii="Roboto" w:eastAsia="Roboto" w:hAnsi="Roboto" w:cs="Roboto"/>
         </w:rPr>
       </w:pPr>
+    </w:p>
+    <w:p>
+      <w:pPr>
+        <w:rPr>
+          <w:rFonts w:ascii="Roboto" w:eastAsia="Roboto" w:hAnsi="Roboto" w:cs="Roboto"/>
+        </w:rPr>
+      </w:pPr>
+      <w:r>
+        <w:rPr>
+          <w:rFonts w:ascii="Roboto" w:eastAsia="Roboto" w:hAnsi="Roboto" w:cs="Roboto"/>
+        </w:rPr>
+        <w:t>A lo largo del ciclo de vida del proyecto, este registro se actualizará de manera continua para reflejar cambios en el nivel de interés, poder o involucramiento de los interesados, garantizando una relación estratégica que contribuya al éxito del proyecto.</w:t>
+      </w:r>
       <w:r>
         <w:rPr>
           <w:rFonts w:ascii="Roboto" w:eastAsia="Roboto" w:hAnsi="Roboto" w:cs="Roboto"/>
@@ -1175,6 +1638,7 @@
       <w:pPr>
         <w:pStyle w:val="Ttulo2"/>
       </w:pPr>
+      <w:bookmarkStart w:id="2" w:name="_Toc190629833"/>
       <w:r>
         <w:lastRenderedPageBreak/>
         <w:t>3. DESARROLLO</w:t>
@@ -1184,6 +1648,7 @@
           <v:rect id="_x0000_i1028" style="width:0;height:1.5pt" o:hralign="center" o:hrstd="t" o:hr="t" fillcolor="#a0a0a0" stroked="f"/>
         </w:pict>
       </w:r>
+      <w:bookmarkEnd w:id="2"/>
     </w:p>
     <w:p>
       <w:pPr>
@@ -1200,54 +1665,1329 @@
           <w:rFonts w:asciiTheme="minorHAnsi" w:hAnsiTheme="minorHAnsi"/>
         </w:rPr>
       </w:pPr>
-      <w:bookmarkStart w:id="2" w:name="_73eqolyetgma" w:colFirst="0" w:colLast="0"/>
-      <w:bookmarkEnd w:id="2"/>
+      <w:bookmarkStart w:id="3" w:name="_73eqolyetgma" w:colFirst="0" w:colLast="0"/>
+      <w:bookmarkStart w:id="4" w:name="_Toc190629834"/>
+      <w:bookmarkEnd w:id="3"/>
       <w:r>
         <w:rPr>
           <w:rFonts w:asciiTheme="minorHAnsi" w:hAnsiTheme="minorHAnsi"/>
         </w:rPr>
-        <w:t>TITULO DE LA SECCIÓN</w:t>
+        <w:t>INTERESADOS</w:t>
       </w:r>
+      <w:bookmarkEnd w:id="4"/>
+    </w:p>
+    <w:p>
+      <w:pPr>
+        <w:rPr>
+          <w:sz w:val="26"/>
+          <w:szCs w:val="26"/>
+        </w:rPr>
+      </w:pPr>
     </w:p>
     <w:tbl>
       <w:tblPr>
-        <w:tblStyle w:val="a1"/>
-        <w:tblW w:w="9639" w:type="dxa"/>
-        <w:tblInd w:w="-5" w:type="dxa"/>
-        <w:tblBorders>
-          <w:top w:val="single" w:sz="4" w:space="0" w:color="000000"/>
-          <w:left w:val="single" w:sz="4" w:space="0" w:color="000000"/>
-          <w:bottom w:val="single" w:sz="4" w:space="0" w:color="000000"/>
-          <w:right w:val="single" w:sz="4" w:space="0" w:color="000000"/>
-          <w:insideH w:val="single" w:sz="4" w:space="0" w:color="000000"/>
-          <w:insideV w:val="single" w:sz="4" w:space="0" w:color="000000"/>
-        </w:tblBorders>
+        <w:tblW w:w="9634" w:type="dxa"/>
         <w:tblLayout w:type="fixed"/>
-        <w:tblLook w:val="0400" w:firstRow="0" w:lastRow="0" w:firstColumn="0" w:lastColumn="0" w:noHBand="0" w:noVBand="1"/>
+        <w:tblCellMar>
+          <w:top w:w="15" w:type="dxa"/>
+          <w:left w:w="15" w:type="dxa"/>
+          <w:bottom w:w="15" w:type="dxa"/>
+          <w:right w:w="15" w:type="dxa"/>
+        </w:tblCellMar>
+        <w:tblLook w:val="04A0" w:firstRow="1" w:lastRow="0" w:firstColumn="1" w:lastColumn="0" w:noHBand="0" w:noVBand="1"/>
       </w:tblPr>
       <w:tblGrid>
-        <w:gridCol w:w="9639"/>
+        <w:gridCol w:w="374"/>
+        <w:gridCol w:w="875"/>
+        <w:gridCol w:w="1014"/>
+        <w:gridCol w:w="1276"/>
+        <w:gridCol w:w="1418"/>
+        <w:gridCol w:w="2551"/>
+        <w:gridCol w:w="992"/>
+        <w:gridCol w:w="1134"/>
       </w:tblGrid>
       <w:tr>
+        <w:tc>
+          <w:tcPr>
+            <w:tcW w:w="374" w:type="dxa"/>
+            <w:tcBorders>
+              <w:top w:val="single" w:sz="4" w:space="0" w:color="000000"/>
+              <w:left w:val="single" w:sz="4" w:space="0" w:color="000000"/>
+              <w:bottom w:val="single" w:sz="4" w:space="0" w:color="000000"/>
+              <w:right w:val="single" w:sz="4" w:space="0" w:color="000000"/>
+            </w:tcBorders>
+            <w:shd w:val="clear" w:color="auto" w:fill="D9D9D9"/>
+            <w:tcMar>
+              <w:top w:w="0" w:type="dxa"/>
+              <w:left w:w="108" w:type="dxa"/>
+              <w:bottom w:w="0" w:type="dxa"/>
+              <w:right w:w="108" w:type="dxa"/>
+            </w:tcMar>
+            <w:hideMark/>
+          </w:tcPr>
+          <w:p>
+            <w:pPr>
+              <w:spacing w:line="240" w:lineRule="auto"/>
+              <w:jc w:val="center"/>
+              <w:rPr>
+                <w:rFonts w:asciiTheme="minorHAnsi" w:eastAsia="Times New Roman" w:hAnsiTheme="minorHAnsi" w:cs="Times New Roman"/>
+                <w:sz w:val="16"/>
+                <w:szCs w:val="16"/>
+                <w:lang w:val="es-ES"/>
+              </w:rPr>
+            </w:pPr>
+            <w:r>
+              <w:rPr>
+                <w:rFonts w:asciiTheme="minorHAnsi" w:eastAsia="Times New Roman" w:hAnsiTheme="minorHAnsi" w:cs="Calibri"/>
+                <w:color w:val="000000"/>
+                <w:sz w:val="16"/>
+                <w:szCs w:val="16"/>
+                <w:lang w:val="es-ES"/>
+              </w:rPr>
+              <w:t>ID</w:t>
+            </w:r>
+          </w:p>
+        </w:tc>
+        <w:tc>
+          <w:tcPr>
+            <w:tcW w:w="875" w:type="dxa"/>
+            <w:tcBorders>
+              <w:top w:val="single" w:sz="4" w:space="0" w:color="000000"/>
+              <w:left w:val="single" w:sz="4" w:space="0" w:color="000000"/>
+              <w:bottom w:val="single" w:sz="4" w:space="0" w:color="000000"/>
+              <w:right w:val="single" w:sz="4" w:space="0" w:color="000000"/>
+            </w:tcBorders>
+            <w:shd w:val="clear" w:color="auto" w:fill="D9D9D9"/>
+            <w:tcMar>
+              <w:top w:w="0" w:type="dxa"/>
+              <w:left w:w="108" w:type="dxa"/>
+              <w:bottom w:w="0" w:type="dxa"/>
+              <w:right w:w="108" w:type="dxa"/>
+            </w:tcMar>
+            <w:hideMark/>
+          </w:tcPr>
+          <w:p>
+            <w:pPr>
+              <w:spacing w:line="240" w:lineRule="auto"/>
+              <w:jc w:val="center"/>
+              <w:rPr>
+                <w:rFonts w:asciiTheme="minorHAnsi" w:eastAsia="Times New Roman" w:hAnsiTheme="minorHAnsi" w:cs="Times New Roman"/>
+                <w:sz w:val="16"/>
+                <w:szCs w:val="16"/>
+                <w:lang w:val="es-ES"/>
+              </w:rPr>
+            </w:pPr>
+            <w:r>
+              <w:rPr>
+                <w:rFonts w:asciiTheme="minorHAnsi" w:eastAsia="Times New Roman" w:hAnsiTheme="minorHAnsi" w:cs="Calibri"/>
+                <w:color w:val="000000"/>
+                <w:sz w:val="16"/>
+                <w:szCs w:val="16"/>
+                <w:lang w:val="es-ES"/>
+              </w:rPr>
+              <w:t>NOMBRE</w:t>
+            </w:r>
+          </w:p>
+        </w:tc>
+        <w:tc>
+          <w:tcPr>
+            <w:tcW w:w="1014" w:type="dxa"/>
+            <w:tcBorders>
+              <w:top w:val="single" w:sz="4" w:space="0" w:color="000000"/>
+              <w:left w:val="single" w:sz="4" w:space="0" w:color="000000"/>
+              <w:bottom w:val="single" w:sz="4" w:space="0" w:color="000000"/>
+              <w:right w:val="single" w:sz="4" w:space="0" w:color="000000"/>
+            </w:tcBorders>
+            <w:shd w:val="clear" w:color="auto" w:fill="D9D9D9"/>
+            <w:tcMar>
+              <w:top w:w="0" w:type="dxa"/>
+              <w:left w:w="108" w:type="dxa"/>
+              <w:bottom w:w="0" w:type="dxa"/>
+              <w:right w:w="108" w:type="dxa"/>
+            </w:tcMar>
+            <w:hideMark/>
+          </w:tcPr>
+          <w:p>
+            <w:pPr>
+              <w:spacing w:line="240" w:lineRule="auto"/>
+              <w:jc w:val="center"/>
+              <w:rPr>
+                <w:rFonts w:asciiTheme="minorHAnsi" w:eastAsia="Times New Roman" w:hAnsiTheme="minorHAnsi" w:cs="Times New Roman"/>
+                <w:sz w:val="16"/>
+                <w:szCs w:val="16"/>
+                <w:lang w:val="es-ES"/>
+              </w:rPr>
+            </w:pPr>
+            <w:r>
+              <w:rPr>
+                <w:rFonts w:asciiTheme="minorHAnsi" w:eastAsia="Times New Roman" w:hAnsiTheme="minorHAnsi" w:cs="Calibri"/>
+                <w:color w:val="000000"/>
+                <w:sz w:val="16"/>
+                <w:szCs w:val="16"/>
+                <w:lang w:val="es-ES"/>
+              </w:rPr>
+              <w:t>ORGANIZACIÓN</w:t>
+            </w:r>
+          </w:p>
+        </w:tc>
+        <w:tc>
+          <w:tcPr>
+            <w:tcW w:w="1276" w:type="dxa"/>
+            <w:tcBorders>
+              <w:top w:val="single" w:sz="4" w:space="0" w:color="000000"/>
+              <w:left w:val="single" w:sz="4" w:space="0" w:color="000000"/>
+              <w:bottom w:val="single" w:sz="4" w:space="0" w:color="000000"/>
+              <w:right w:val="single" w:sz="4" w:space="0" w:color="000000"/>
+            </w:tcBorders>
+            <w:shd w:val="clear" w:color="auto" w:fill="D9D9D9"/>
+            <w:tcMar>
+              <w:top w:w="0" w:type="dxa"/>
+              <w:left w:w="108" w:type="dxa"/>
+              <w:bottom w:w="0" w:type="dxa"/>
+              <w:right w:w="108" w:type="dxa"/>
+            </w:tcMar>
+            <w:hideMark/>
+          </w:tcPr>
+          <w:p>
+            <w:pPr>
+              <w:spacing w:line="240" w:lineRule="auto"/>
+              <w:jc w:val="center"/>
+              <w:rPr>
+                <w:rFonts w:asciiTheme="minorHAnsi" w:eastAsia="Times New Roman" w:hAnsiTheme="minorHAnsi" w:cs="Times New Roman"/>
+                <w:sz w:val="16"/>
+                <w:szCs w:val="16"/>
+                <w:lang w:val="es-ES"/>
+              </w:rPr>
+            </w:pPr>
+            <w:r>
+              <w:rPr>
+                <w:rFonts w:asciiTheme="minorHAnsi" w:eastAsia="Times New Roman" w:hAnsiTheme="minorHAnsi" w:cs="Calibri"/>
+                <w:color w:val="000000"/>
+                <w:sz w:val="16"/>
+                <w:szCs w:val="16"/>
+                <w:lang w:val="es-ES"/>
+              </w:rPr>
+              <w:t>CARGO EN LA ORGANIZACIÓN</w:t>
+            </w:r>
+          </w:p>
+        </w:tc>
+        <w:tc>
+          <w:tcPr>
+            <w:tcW w:w="1418" w:type="dxa"/>
+            <w:tcBorders>
+              <w:top w:val="single" w:sz="4" w:space="0" w:color="000000"/>
+              <w:left w:val="single" w:sz="4" w:space="0" w:color="000000"/>
+              <w:bottom w:val="single" w:sz="4" w:space="0" w:color="000000"/>
+              <w:right w:val="single" w:sz="4" w:space="0" w:color="000000"/>
+            </w:tcBorders>
+            <w:shd w:val="clear" w:color="auto" w:fill="D9D9D9"/>
+            <w:tcMar>
+              <w:top w:w="0" w:type="dxa"/>
+              <w:left w:w="108" w:type="dxa"/>
+              <w:bottom w:w="0" w:type="dxa"/>
+              <w:right w:w="108" w:type="dxa"/>
+            </w:tcMar>
+            <w:hideMark/>
+          </w:tcPr>
+          <w:p>
+            <w:pPr>
+              <w:spacing w:line="240" w:lineRule="auto"/>
+              <w:jc w:val="center"/>
+              <w:rPr>
+                <w:rFonts w:asciiTheme="minorHAnsi" w:eastAsia="Times New Roman" w:hAnsiTheme="minorHAnsi" w:cs="Times New Roman"/>
+                <w:sz w:val="16"/>
+                <w:szCs w:val="16"/>
+                <w:lang w:val="es-ES"/>
+              </w:rPr>
+            </w:pPr>
+            <w:r>
+              <w:rPr>
+                <w:rFonts w:asciiTheme="minorHAnsi" w:eastAsia="Times New Roman" w:hAnsiTheme="minorHAnsi" w:cs="Calibri"/>
+                <w:color w:val="000000"/>
+                <w:sz w:val="16"/>
+                <w:szCs w:val="16"/>
+                <w:lang w:val="es-ES"/>
+              </w:rPr>
+              <w:t>ROL EN EL PROYECTO</w:t>
+            </w:r>
+          </w:p>
+        </w:tc>
+        <w:tc>
+          <w:tcPr>
+            <w:tcW w:w="2551" w:type="dxa"/>
+            <w:tcBorders>
+              <w:top w:val="single" w:sz="4" w:space="0" w:color="000000"/>
+              <w:left w:val="single" w:sz="4" w:space="0" w:color="000000"/>
+              <w:bottom w:val="single" w:sz="4" w:space="0" w:color="000000"/>
+              <w:right w:val="single" w:sz="4" w:space="0" w:color="000000"/>
+            </w:tcBorders>
+            <w:shd w:val="clear" w:color="auto" w:fill="D9D9D9"/>
+            <w:tcMar>
+              <w:top w:w="0" w:type="dxa"/>
+              <w:left w:w="108" w:type="dxa"/>
+              <w:bottom w:w="0" w:type="dxa"/>
+              <w:right w:w="108" w:type="dxa"/>
+            </w:tcMar>
+            <w:hideMark/>
+          </w:tcPr>
+          <w:p>
+            <w:pPr>
+              <w:spacing w:line="240" w:lineRule="auto"/>
+              <w:jc w:val="center"/>
+              <w:rPr>
+                <w:rFonts w:asciiTheme="minorHAnsi" w:eastAsia="Times New Roman" w:hAnsiTheme="minorHAnsi" w:cs="Times New Roman"/>
+                <w:sz w:val="16"/>
+                <w:szCs w:val="16"/>
+                <w:lang w:val="es-ES"/>
+              </w:rPr>
+            </w:pPr>
+            <w:r>
+              <w:rPr>
+                <w:rFonts w:asciiTheme="minorHAnsi" w:eastAsia="Times New Roman" w:hAnsiTheme="minorHAnsi" w:cs="Calibri"/>
+                <w:color w:val="000000"/>
+                <w:sz w:val="16"/>
+                <w:szCs w:val="16"/>
+                <w:lang w:val="es-ES"/>
+              </w:rPr>
+              <w:t>CORREO</w:t>
+            </w:r>
+          </w:p>
+        </w:tc>
+        <w:tc>
+          <w:tcPr>
+            <w:tcW w:w="992" w:type="dxa"/>
+            <w:tcBorders>
+              <w:top w:val="single" w:sz="4" w:space="0" w:color="000000"/>
+              <w:left w:val="single" w:sz="4" w:space="0" w:color="000000"/>
+              <w:bottom w:val="single" w:sz="4" w:space="0" w:color="000000"/>
+              <w:right w:val="single" w:sz="4" w:space="0" w:color="000000"/>
+            </w:tcBorders>
+            <w:shd w:val="clear" w:color="auto" w:fill="D9D9D9"/>
+            <w:tcMar>
+              <w:top w:w="0" w:type="dxa"/>
+              <w:left w:w="108" w:type="dxa"/>
+              <w:bottom w:w="0" w:type="dxa"/>
+              <w:right w:w="108" w:type="dxa"/>
+            </w:tcMar>
+            <w:hideMark/>
+          </w:tcPr>
+          <w:p>
+            <w:pPr>
+              <w:spacing w:line="240" w:lineRule="auto"/>
+              <w:jc w:val="center"/>
+              <w:rPr>
+                <w:rFonts w:asciiTheme="minorHAnsi" w:eastAsia="Times New Roman" w:hAnsiTheme="minorHAnsi" w:cs="Times New Roman"/>
+                <w:sz w:val="16"/>
+                <w:szCs w:val="16"/>
+                <w:lang w:val="es-ES"/>
+              </w:rPr>
+            </w:pPr>
+            <w:r>
+              <w:rPr>
+                <w:rFonts w:asciiTheme="minorHAnsi" w:eastAsia="Times New Roman" w:hAnsiTheme="minorHAnsi" w:cs="Calibri"/>
+                <w:color w:val="000000"/>
+                <w:sz w:val="16"/>
+                <w:szCs w:val="16"/>
+                <w:lang w:val="es-ES"/>
+              </w:rPr>
+              <w:t>TELÉFONO</w:t>
+            </w:r>
+          </w:p>
+        </w:tc>
+        <w:tc>
+          <w:tcPr>
+            <w:tcW w:w="1134" w:type="dxa"/>
+            <w:tcBorders>
+              <w:top w:val="single" w:sz="4" w:space="0" w:color="000000"/>
+              <w:left w:val="single" w:sz="4" w:space="0" w:color="000000"/>
+              <w:bottom w:val="single" w:sz="4" w:space="0" w:color="000000"/>
+              <w:right w:val="single" w:sz="4" w:space="0" w:color="000000"/>
+            </w:tcBorders>
+            <w:shd w:val="clear" w:color="auto" w:fill="D9D9D9"/>
+            <w:tcMar>
+              <w:top w:w="0" w:type="dxa"/>
+              <w:left w:w="108" w:type="dxa"/>
+              <w:bottom w:w="0" w:type="dxa"/>
+              <w:right w:w="108" w:type="dxa"/>
+            </w:tcMar>
+            <w:hideMark/>
+          </w:tcPr>
+          <w:p>
+            <w:pPr>
+              <w:spacing w:line="240" w:lineRule="auto"/>
+              <w:jc w:val="center"/>
+              <w:rPr>
+                <w:rFonts w:asciiTheme="minorHAnsi" w:eastAsia="Times New Roman" w:hAnsiTheme="minorHAnsi" w:cs="Times New Roman"/>
+                <w:sz w:val="16"/>
+                <w:szCs w:val="16"/>
+                <w:lang w:val="es-ES"/>
+              </w:rPr>
+            </w:pPr>
+            <w:r>
+              <w:rPr>
+                <w:rFonts w:asciiTheme="minorHAnsi" w:eastAsia="Times New Roman" w:hAnsiTheme="minorHAnsi" w:cs="Calibri"/>
+                <w:color w:val="000000"/>
+                <w:sz w:val="16"/>
+                <w:szCs w:val="16"/>
+                <w:lang w:val="es-ES"/>
+              </w:rPr>
+              <w:t>GRADO DE INFLUENCIA</w:t>
+            </w:r>
+          </w:p>
+        </w:tc>
+      </w:tr>
+      <w:tr>
+        <w:tc>
+          <w:tcPr>
+            <w:tcW w:w="374" w:type="dxa"/>
+            <w:tcBorders>
+              <w:top w:val="single" w:sz="4" w:space="0" w:color="000000"/>
+              <w:left w:val="single" w:sz="4" w:space="0" w:color="000000"/>
+              <w:bottom w:val="single" w:sz="4" w:space="0" w:color="000000"/>
+              <w:right w:val="single" w:sz="4" w:space="0" w:color="000000"/>
+            </w:tcBorders>
+            <w:tcMar>
+              <w:top w:w="0" w:type="dxa"/>
+              <w:left w:w="108" w:type="dxa"/>
+              <w:bottom w:w="0" w:type="dxa"/>
+              <w:right w:w="108" w:type="dxa"/>
+            </w:tcMar>
+            <w:hideMark/>
+          </w:tcPr>
+          <w:p>
+            <w:pPr>
+              <w:spacing w:before="120" w:line="240" w:lineRule="auto"/>
+              <w:jc w:val="center"/>
+              <w:rPr>
+                <w:rFonts w:asciiTheme="minorHAnsi" w:eastAsia="Times New Roman" w:hAnsiTheme="minorHAnsi" w:cs="Times New Roman"/>
+                <w:sz w:val="16"/>
+                <w:szCs w:val="16"/>
+                <w:lang w:val="es-ES"/>
+              </w:rPr>
+            </w:pPr>
+            <w:r>
+              <w:rPr>
+                <w:rFonts w:asciiTheme="minorHAnsi" w:eastAsia="Times New Roman" w:hAnsiTheme="minorHAnsi" w:cs="Calibri"/>
+                <w:color w:val="000000"/>
+                <w:sz w:val="16"/>
+                <w:szCs w:val="16"/>
+                <w:lang w:val="es-ES"/>
+              </w:rPr>
+              <w:t>1</w:t>
+            </w:r>
+          </w:p>
+        </w:tc>
+        <w:tc>
+          <w:tcPr>
+            <w:tcW w:w="875" w:type="dxa"/>
+            <w:tcBorders>
+              <w:top w:val="single" w:sz="4" w:space="0" w:color="000000"/>
+              <w:left w:val="single" w:sz="4" w:space="0" w:color="000000"/>
+              <w:bottom w:val="single" w:sz="4" w:space="0" w:color="000000"/>
+              <w:right w:val="single" w:sz="4" w:space="0" w:color="000000"/>
+            </w:tcBorders>
+            <w:tcMar>
+              <w:top w:w="0" w:type="dxa"/>
+              <w:left w:w="108" w:type="dxa"/>
+              <w:bottom w:w="0" w:type="dxa"/>
+              <w:right w:w="108" w:type="dxa"/>
+            </w:tcMar>
+            <w:hideMark/>
+          </w:tcPr>
+          <w:p>
+            <w:pPr>
+              <w:spacing w:before="120" w:line="240" w:lineRule="auto"/>
+              <w:rPr>
+                <w:rFonts w:asciiTheme="minorHAnsi" w:eastAsia="Times New Roman" w:hAnsiTheme="minorHAnsi" w:cs="Times New Roman"/>
+                <w:sz w:val="16"/>
+                <w:szCs w:val="16"/>
+                <w:lang w:val="es-ES"/>
+              </w:rPr>
+            </w:pPr>
+            <w:r>
+              <w:rPr>
+                <w:rFonts w:asciiTheme="minorHAnsi" w:eastAsia="Times New Roman" w:hAnsiTheme="minorHAnsi" w:cs="Calibri"/>
+                <w:color w:val="000000"/>
+                <w:sz w:val="16"/>
+                <w:szCs w:val="16"/>
+                <w:lang w:val="es-ES"/>
+              </w:rPr>
+              <w:t>Carlos Müller</w:t>
+            </w:r>
+          </w:p>
+        </w:tc>
+        <w:tc>
+          <w:tcPr>
+            <w:tcW w:w="1014" w:type="dxa"/>
+            <w:tcBorders>
+              <w:top w:val="single" w:sz="4" w:space="0" w:color="000000"/>
+              <w:left w:val="single" w:sz="4" w:space="0" w:color="000000"/>
+              <w:bottom w:val="single" w:sz="4" w:space="0" w:color="000000"/>
+              <w:right w:val="single" w:sz="4" w:space="0" w:color="000000"/>
+            </w:tcBorders>
+            <w:tcMar>
+              <w:top w:w="0" w:type="dxa"/>
+              <w:left w:w="108" w:type="dxa"/>
+              <w:bottom w:w="0" w:type="dxa"/>
+              <w:right w:w="108" w:type="dxa"/>
+            </w:tcMar>
+            <w:hideMark/>
+          </w:tcPr>
+          <w:p>
+            <w:pPr>
+              <w:spacing w:before="120" w:line="240" w:lineRule="auto"/>
+              <w:rPr>
+                <w:rFonts w:asciiTheme="minorHAnsi" w:eastAsia="Times New Roman" w:hAnsiTheme="minorHAnsi" w:cs="Times New Roman"/>
+                <w:sz w:val="16"/>
+                <w:szCs w:val="16"/>
+                <w:lang w:val="es-ES"/>
+              </w:rPr>
+            </w:pPr>
+            <w:r>
+              <w:rPr>
+                <w:rFonts w:asciiTheme="minorHAnsi" w:eastAsia="Times New Roman" w:hAnsiTheme="minorHAnsi" w:cs="Calibri"/>
+                <w:color w:val="000000"/>
+                <w:sz w:val="16"/>
+                <w:szCs w:val="16"/>
+                <w:lang w:val="es-ES"/>
+              </w:rPr>
+              <w:t>Universidad de Sevilla</w:t>
+            </w:r>
+          </w:p>
+        </w:tc>
+        <w:tc>
+          <w:tcPr>
+            <w:tcW w:w="1276" w:type="dxa"/>
+            <w:tcBorders>
+              <w:top w:val="single" w:sz="4" w:space="0" w:color="000000"/>
+              <w:left w:val="single" w:sz="4" w:space="0" w:color="000000"/>
+              <w:bottom w:val="single" w:sz="4" w:space="0" w:color="000000"/>
+              <w:right w:val="single" w:sz="4" w:space="0" w:color="000000"/>
+            </w:tcBorders>
+            <w:tcMar>
+              <w:top w:w="0" w:type="dxa"/>
+              <w:left w:w="108" w:type="dxa"/>
+              <w:bottom w:w="0" w:type="dxa"/>
+              <w:right w:w="108" w:type="dxa"/>
+            </w:tcMar>
+            <w:hideMark/>
+          </w:tcPr>
+          <w:p>
+            <w:pPr>
+              <w:spacing w:before="120" w:line="240" w:lineRule="auto"/>
+              <w:jc w:val="center"/>
+              <w:rPr>
+                <w:rFonts w:asciiTheme="minorHAnsi" w:eastAsia="Times New Roman" w:hAnsiTheme="minorHAnsi" w:cs="Times New Roman"/>
+                <w:sz w:val="16"/>
+                <w:szCs w:val="16"/>
+                <w:lang w:val="es-ES"/>
+              </w:rPr>
+            </w:pPr>
+            <w:r>
+              <w:rPr>
+                <w:rFonts w:asciiTheme="minorHAnsi" w:eastAsia="Times New Roman" w:hAnsiTheme="minorHAnsi" w:cs="Calibri"/>
+                <w:color w:val="000000"/>
+                <w:sz w:val="16"/>
+                <w:szCs w:val="16"/>
+                <w:lang w:val="es-ES"/>
+              </w:rPr>
+              <w:t>Coordinador</w:t>
+            </w:r>
+          </w:p>
+        </w:tc>
+        <w:tc>
+          <w:tcPr>
+            <w:tcW w:w="1418" w:type="dxa"/>
+            <w:tcBorders>
+              <w:top w:val="single" w:sz="4" w:space="0" w:color="000000"/>
+              <w:left w:val="single" w:sz="4" w:space="0" w:color="000000"/>
+              <w:bottom w:val="single" w:sz="4" w:space="0" w:color="000000"/>
+              <w:right w:val="single" w:sz="4" w:space="0" w:color="000000"/>
+            </w:tcBorders>
+            <w:tcMar>
+              <w:top w:w="0" w:type="dxa"/>
+              <w:left w:w="108" w:type="dxa"/>
+              <w:bottom w:w="0" w:type="dxa"/>
+              <w:right w:w="108" w:type="dxa"/>
+            </w:tcMar>
+            <w:hideMark/>
+          </w:tcPr>
+          <w:p>
+            <w:pPr>
+              <w:spacing w:before="120" w:line="240" w:lineRule="auto"/>
+              <w:rPr>
+                <w:rFonts w:asciiTheme="minorHAnsi" w:eastAsia="Times New Roman" w:hAnsiTheme="minorHAnsi" w:cs="Times New Roman"/>
+                <w:sz w:val="16"/>
+                <w:szCs w:val="16"/>
+                <w:lang w:val="es-ES"/>
+              </w:rPr>
+            </w:pPr>
+            <w:r>
+              <w:rPr>
+                <w:rFonts w:asciiTheme="minorHAnsi" w:eastAsia="Times New Roman" w:hAnsiTheme="minorHAnsi" w:cs="Calibri"/>
+                <w:color w:val="000000"/>
+                <w:sz w:val="16"/>
+                <w:szCs w:val="16"/>
+                <w:lang w:val="es-ES"/>
+              </w:rPr>
+              <w:t>PATROCINADOR</w:t>
+            </w:r>
+          </w:p>
+        </w:tc>
+        <w:tc>
+          <w:tcPr>
+            <w:tcW w:w="2551" w:type="dxa"/>
+            <w:tcBorders>
+              <w:top w:val="single" w:sz="4" w:space="0" w:color="000000"/>
+              <w:left w:val="single" w:sz="4" w:space="0" w:color="000000"/>
+              <w:bottom w:val="single" w:sz="4" w:space="0" w:color="000000"/>
+              <w:right w:val="single" w:sz="4" w:space="0" w:color="000000"/>
+            </w:tcBorders>
+            <w:tcMar>
+              <w:top w:w="0" w:type="dxa"/>
+              <w:left w:w="108" w:type="dxa"/>
+              <w:bottom w:w="0" w:type="dxa"/>
+              <w:right w:w="108" w:type="dxa"/>
+            </w:tcMar>
+            <w:hideMark/>
+          </w:tcPr>
+          <w:p>
+            <w:pPr>
+              <w:spacing w:before="120" w:line="240" w:lineRule="auto"/>
+              <w:rPr>
+                <w:rFonts w:asciiTheme="minorHAnsi" w:eastAsia="Times New Roman" w:hAnsiTheme="minorHAnsi" w:cs="Times New Roman"/>
+                <w:sz w:val="16"/>
+                <w:szCs w:val="16"/>
+                <w:lang w:val="es-ES"/>
+              </w:rPr>
+            </w:pPr>
+            <w:r>
+              <w:rPr>
+                <w:rFonts w:asciiTheme="minorHAnsi" w:eastAsia="Times New Roman" w:hAnsiTheme="minorHAnsi" w:cs="Calibri"/>
+                <w:color w:val="000000"/>
+                <w:sz w:val="16"/>
+                <w:szCs w:val="16"/>
+                <w:lang w:val="es-ES"/>
+              </w:rPr>
+              <w:t>cmuller@us.es</w:t>
+            </w:r>
+          </w:p>
+        </w:tc>
+        <w:tc>
+          <w:tcPr>
+            <w:tcW w:w="992" w:type="dxa"/>
+            <w:tcBorders>
+              <w:top w:val="single" w:sz="4" w:space="0" w:color="000000"/>
+              <w:left w:val="single" w:sz="4" w:space="0" w:color="000000"/>
+              <w:bottom w:val="single" w:sz="4" w:space="0" w:color="000000"/>
+              <w:right w:val="single" w:sz="4" w:space="0" w:color="000000"/>
+            </w:tcBorders>
+            <w:tcMar>
+              <w:top w:w="0" w:type="dxa"/>
+              <w:left w:w="108" w:type="dxa"/>
+              <w:bottom w:w="0" w:type="dxa"/>
+              <w:right w:w="108" w:type="dxa"/>
+            </w:tcMar>
+            <w:hideMark/>
+          </w:tcPr>
+          <w:p>
+            <w:pPr>
+              <w:spacing w:line="240" w:lineRule="auto"/>
+              <w:jc w:val="center"/>
+              <w:rPr>
+                <w:rFonts w:asciiTheme="minorHAnsi" w:eastAsia="Times New Roman" w:hAnsiTheme="minorHAnsi" w:cs="Times New Roman"/>
+                <w:sz w:val="16"/>
+                <w:szCs w:val="16"/>
+                <w:lang w:val="es-ES"/>
+              </w:rPr>
+            </w:pPr>
+            <w:r>
+              <w:rPr>
+                <w:rFonts w:asciiTheme="minorHAnsi" w:eastAsia="Times New Roman" w:hAnsiTheme="minorHAnsi" w:cs="Times New Roman"/>
+                <w:sz w:val="16"/>
+                <w:szCs w:val="16"/>
+                <w:lang w:val="es-ES"/>
+              </w:rPr>
+              <w:t>-</w:t>
+            </w:r>
+          </w:p>
+        </w:tc>
+        <w:tc>
+          <w:tcPr>
+            <w:tcW w:w="1134" w:type="dxa"/>
+            <w:tcBorders>
+              <w:top w:val="single" w:sz="4" w:space="0" w:color="000000"/>
+              <w:left w:val="single" w:sz="4" w:space="0" w:color="000000"/>
+              <w:bottom w:val="single" w:sz="4" w:space="0" w:color="000000"/>
+              <w:right w:val="single" w:sz="4" w:space="0" w:color="000000"/>
+            </w:tcBorders>
+            <w:tcMar>
+              <w:top w:w="0" w:type="dxa"/>
+              <w:left w:w="108" w:type="dxa"/>
+              <w:bottom w:w="0" w:type="dxa"/>
+              <w:right w:w="108" w:type="dxa"/>
+            </w:tcMar>
+            <w:hideMark/>
+          </w:tcPr>
+          <w:p>
+            <w:pPr>
+              <w:spacing w:before="120" w:line="240" w:lineRule="auto"/>
+              <w:jc w:val="center"/>
+              <w:rPr>
+                <w:rFonts w:asciiTheme="minorHAnsi" w:eastAsia="Times New Roman" w:hAnsiTheme="minorHAnsi" w:cs="Times New Roman"/>
+                <w:sz w:val="16"/>
+                <w:szCs w:val="16"/>
+                <w:lang w:val="es-ES"/>
+              </w:rPr>
+            </w:pPr>
+            <w:r>
+              <w:rPr>
+                <w:rFonts w:asciiTheme="minorHAnsi" w:eastAsia="Times New Roman" w:hAnsiTheme="minorHAnsi" w:cs="Calibri"/>
+                <w:color w:val="000000"/>
+                <w:sz w:val="16"/>
+                <w:szCs w:val="16"/>
+                <w:lang w:val="es-ES"/>
+              </w:rPr>
+              <w:t>Muy Alta</w:t>
+            </w:r>
+          </w:p>
+        </w:tc>
+      </w:tr>
+      <w:tr>
+        <w:tc>
+          <w:tcPr>
+            <w:tcW w:w="374" w:type="dxa"/>
+            <w:tcBorders>
+              <w:top w:val="single" w:sz="4" w:space="0" w:color="000000"/>
+              <w:left w:val="single" w:sz="4" w:space="0" w:color="000000"/>
+              <w:bottom w:val="single" w:sz="4" w:space="0" w:color="000000"/>
+              <w:right w:val="single" w:sz="4" w:space="0" w:color="000000"/>
+            </w:tcBorders>
+            <w:tcMar>
+              <w:top w:w="0" w:type="dxa"/>
+              <w:left w:w="108" w:type="dxa"/>
+              <w:bottom w:w="0" w:type="dxa"/>
+              <w:right w:w="108" w:type="dxa"/>
+            </w:tcMar>
+            <w:hideMark/>
+          </w:tcPr>
+          <w:p>
+            <w:pPr>
+              <w:spacing w:before="120" w:line="240" w:lineRule="auto"/>
+              <w:jc w:val="center"/>
+              <w:rPr>
+                <w:rFonts w:asciiTheme="minorHAnsi" w:eastAsia="Times New Roman" w:hAnsiTheme="minorHAnsi" w:cs="Times New Roman"/>
+                <w:sz w:val="16"/>
+                <w:szCs w:val="16"/>
+                <w:lang w:val="es-ES"/>
+              </w:rPr>
+            </w:pPr>
+            <w:r>
+              <w:rPr>
+                <w:rFonts w:asciiTheme="minorHAnsi" w:eastAsia="Times New Roman" w:hAnsiTheme="minorHAnsi" w:cs="Calibri"/>
+                <w:color w:val="000000"/>
+                <w:sz w:val="16"/>
+                <w:szCs w:val="16"/>
+                <w:lang w:val="es-ES"/>
+              </w:rPr>
+              <w:t>2</w:t>
+            </w:r>
+          </w:p>
+        </w:tc>
+        <w:tc>
+          <w:tcPr>
+            <w:tcW w:w="875" w:type="dxa"/>
+            <w:tcBorders>
+              <w:top w:val="single" w:sz="4" w:space="0" w:color="000000"/>
+              <w:left w:val="single" w:sz="4" w:space="0" w:color="000000"/>
+              <w:bottom w:val="single" w:sz="4" w:space="0" w:color="000000"/>
+              <w:right w:val="single" w:sz="4" w:space="0" w:color="000000"/>
+            </w:tcBorders>
+            <w:tcMar>
+              <w:top w:w="0" w:type="dxa"/>
+              <w:left w:w="108" w:type="dxa"/>
+              <w:bottom w:w="0" w:type="dxa"/>
+              <w:right w:w="108" w:type="dxa"/>
+            </w:tcMar>
+            <w:hideMark/>
+          </w:tcPr>
+          <w:p>
+            <w:pPr>
+              <w:spacing w:before="120" w:line="240" w:lineRule="auto"/>
+              <w:rPr>
+                <w:rFonts w:asciiTheme="minorHAnsi" w:eastAsia="Times New Roman" w:hAnsiTheme="minorHAnsi" w:cs="Times New Roman"/>
+                <w:sz w:val="16"/>
+                <w:szCs w:val="16"/>
+                <w:lang w:val="es-ES"/>
+              </w:rPr>
+            </w:pPr>
+            <w:r>
+              <w:rPr>
+                <w:rFonts w:asciiTheme="minorHAnsi" w:eastAsia="Times New Roman" w:hAnsiTheme="minorHAnsi" w:cs="Times New Roman"/>
+                <w:sz w:val="16"/>
+                <w:szCs w:val="16"/>
+                <w:lang w:val="es-ES"/>
+              </w:rPr>
+              <w:t>Luis Mellado Díaz</w:t>
+            </w:r>
+          </w:p>
+        </w:tc>
+        <w:tc>
+          <w:tcPr>
+            <w:tcW w:w="1014" w:type="dxa"/>
+            <w:tcBorders>
+              <w:top w:val="single" w:sz="4" w:space="0" w:color="000000"/>
+              <w:left w:val="single" w:sz="4" w:space="0" w:color="000000"/>
+              <w:bottom w:val="single" w:sz="4" w:space="0" w:color="000000"/>
+              <w:right w:val="single" w:sz="4" w:space="0" w:color="000000"/>
+            </w:tcBorders>
+            <w:tcMar>
+              <w:top w:w="0" w:type="dxa"/>
+              <w:left w:w="108" w:type="dxa"/>
+              <w:bottom w:w="0" w:type="dxa"/>
+              <w:right w:w="108" w:type="dxa"/>
+            </w:tcMar>
+            <w:hideMark/>
+          </w:tcPr>
+          <w:p>
+            <w:pPr>
+              <w:spacing w:before="120" w:line="240" w:lineRule="auto"/>
+              <w:rPr>
+                <w:rFonts w:asciiTheme="minorHAnsi" w:eastAsia="Times New Roman" w:hAnsiTheme="minorHAnsi" w:cs="Times New Roman"/>
+                <w:sz w:val="16"/>
+                <w:szCs w:val="16"/>
+                <w:lang w:val="es-ES"/>
+              </w:rPr>
+            </w:pPr>
+            <w:r>
+              <w:rPr>
+                <w:rFonts w:asciiTheme="minorHAnsi" w:eastAsia="Times New Roman" w:hAnsiTheme="minorHAnsi" w:cs="Calibri"/>
+                <w:color w:val="000000"/>
+                <w:sz w:val="16"/>
+                <w:szCs w:val="16"/>
+                <w:lang w:val="es-ES"/>
+              </w:rPr>
+              <w:t>Pawtel</w:t>
+            </w:r>
+          </w:p>
+        </w:tc>
+        <w:tc>
+          <w:tcPr>
+            <w:tcW w:w="1276" w:type="dxa"/>
+            <w:tcBorders>
+              <w:top w:val="single" w:sz="4" w:space="0" w:color="000000"/>
+              <w:left w:val="single" w:sz="4" w:space="0" w:color="000000"/>
+              <w:bottom w:val="single" w:sz="4" w:space="0" w:color="000000"/>
+              <w:right w:val="single" w:sz="4" w:space="0" w:color="000000"/>
+            </w:tcBorders>
+            <w:tcMar>
+              <w:top w:w="0" w:type="dxa"/>
+              <w:left w:w="108" w:type="dxa"/>
+              <w:bottom w:w="0" w:type="dxa"/>
+              <w:right w:w="108" w:type="dxa"/>
+            </w:tcMar>
+            <w:hideMark/>
+          </w:tcPr>
+          <w:p>
+            <w:pPr>
+              <w:spacing w:before="120" w:line="240" w:lineRule="auto"/>
+              <w:jc w:val="center"/>
+              <w:rPr>
+                <w:rFonts w:asciiTheme="minorHAnsi" w:eastAsia="Times New Roman" w:hAnsiTheme="minorHAnsi" w:cs="Times New Roman"/>
+                <w:sz w:val="16"/>
+                <w:szCs w:val="16"/>
+                <w:lang w:val="es-ES"/>
+              </w:rPr>
+            </w:pPr>
+            <w:r>
+              <w:rPr>
+                <w:rFonts w:asciiTheme="minorHAnsi" w:eastAsia="Times New Roman" w:hAnsiTheme="minorHAnsi" w:cs="Times New Roman"/>
+                <w:sz w:val="16"/>
+                <w:szCs w:val="16"/>
+                <w:lang w:val="es-ES"/>
+              </w:rPr>
+              <w:t>Director</w:t>
+            </w:r>
+          </w:p>
+        </w:tc>
+        <w:tc>
+          <w:tcPr>
+            <w:tcW w:w="1418" w:type="dxa"/>
+            <w:tcBorders>
+              <w:top w:val="single" w:sz="4" w:space="0" w:color="000000"/>
+              <w:left w:val="single" w:sz="4" w:space="0" w:color="000000"/>
+              <w:bottom w:val="single" w:sz="4" w:space="0" w:color="000000"/>
+              <w:right w:val="single" w:sz="4" w:space="0" w:color="000000"/>
+            </w:tcBorders>
+            <w:tcMar>
+              <w:top w:w="0" w:type="dxa"/>
+              <w:left w:w="108" w:type="dxa"/>
+              <w:bottom w:w="0" w:type="dxa"/>
+              <w:right w:w="108" w:type="dxa"/>
+            </w:tcMar>
+            <w:hideMark/>
+          </w:tcPr>
+          <w:p>
+            <w:pPr>
+              <w:spacing w:before="120" w:line="240" w:lineRule="auto"/>
+              <w:jc w:val="center"/>
+              <w:rPr>
+                <w:rFonts w:asciiTheme="minorHAnsi" w:eastAsia="Times New Roman" w:hAnsiTheme="minorHAnsi" w:cs="Times New Roman"/>
+                <w:sz w:val="16"/>
+                <w:szCs w:val="16"/>
+                <w:lang w:val="es-ES"/>
+              </w:rPr>
+            </w:pPr>
+            <w:r>
+              <w:rPr>
+                <w:rFonts w:asciiTheme="minorHAnsi" w:eastAsia="Times New Roman" w:hAnsiTheme="minorHAnsi" w:cs="Calibri"/>
+                <w:color w:val="000000"/>
+                <w:sz w:val="16"/>
+                <w:szCs w:val="16"/>
+                <w:lang w:val="es-ES"/>
+              </w:rPr>
+              <w:t>PM</w:t>
+            </w:r>
+          </w:p>
+        </w:tc>
+        <w:tc>
+          <w:tcPr>
+            <w:tcW w:w="2551" w:type="dxa"/>
+            <w:tcBorders>
+              <w:top w:val="single" w:sz="4" w:space="0" w:color="000000"/>
+              <w:left w:val="single" w:sz="4" w:space="0" w:color="000000"/>
+              <w:bottom w:val="single" w:sz="4" w:space="0" w:color="000000"/>
+              <w:right w:val="single" w:sz="4" w:space="0" w:color="000000"/>
+            </w:tcBorders>
+            <w:tcMar>
+              <w:top w:w="0" w:type="dxa"/>
+              <w:left w:w="108" w:type="dxa"/>
+              <w:bottom w:w="0" w:type="dxa"/>
+              <w:right w:w="108" w:type="dxa"/>
+            </w:tcMar>
+            <w:hideMark/>
+          </w:tcPr>
+          <w:p>
+            <w:pPr>
+              <w:spacing w:before="120" w:line="240" w:lineRule="auto"/>
+              <w:rPr>
+                <w:rFonts w:asciiTheme="minorHAnsi" w:eastAsia="Times New Roman" w:hAnsiTheme="minorHAnsi" w:cs="Times New Roman"/>
+                <w:sz w:val="16"/>
+                <w:szCs w:val="16"/>
+                <w:lang w:val="es-ES"/>
+              </w:rPr>
+            </w:pPr>
+            <w:r>
+              <w:rPr>
+                <w:rFonts w:asciiTheme="minorHAnsi" w:eastAsia="Times New Roman" w:hAnsiTheme="minorHAnsi" w:cs="Calibri"/>
+                <w:color w:val="000000"/>
+                <w:sz w:val="16"/>
+                <w:szCs w:val="16"/>
+                <w:lang w:val="es-ES"/>
+              </w:rPr>
+              <w:t>melladodiazluis@gmail.com</w:t>
+            </w:r>
+          </w:p>
+        </w:tc>
+        <w:tc>
+          <w:tcPr>
+            <w:tcW w:w="992" w:type="dxa"/>
+            <w:tcBorders>
+              <w:top w:val="single" w:sz="4" w:space="0" w:color="000000"/>
+              <w:left w:val="single" w:sz="4" w:space="0" w:color="000000"/>
+              <w:bottom w:val="single" w:sz="4" w:space="0" w:color="000000"/>
+              <w:right w:val="single" w:sz="4" w:space="0" w:color="000000"/>
+            </w:tcBorders>
+            <w:tcMar>
+              <w:top w:w="0" w:type="dxa"/>
+              <w:left w:w="108" w:type="dxa"/>
+              <w:bottom w:w="0" w:type="dxa"/>
+              <w:right w:w="108" w:type="dxa"/>
+            </w:tcMar>
+            <w:hideMark/>
+          </w:tcPr>
+          <w:p>
+            <w:pPr>
+              <w:spacing w:before="120" w:line="240" w:lineRule="auto"/>
+              <w:jc w:val="center"/>
+              <w:rPr>
+                <w:rFonts w:asciiTheme="minorHAnsi" w:eastAsia="Times New Roman" w:hAnsiTheme="minorHAnsi" w:cs="Times New Roman"/>
+                <w:sz w:val="16"/>
+                <w:szCs w:val="16"/>
+                <w:lang w:val="es-ES"/>
+              </w:rPr>
+            </w:pPr>
+            <w:r>
+              <w:rPr>
+                <w:rFonts w:asciiTheme="minorHAnsi" w:eastAsia="Times New Roman" w:hAnsiTheme="minorHAnsi" w:cs="Calibri"/>
+                <w:color w:val="000000"/>
+                <w:sz w:val="16"/>
+                <w:szCs w:val="16"/>
+                <w:lang w:val="es-ES"/>
+              </w:rPr>
+              <w:t>684 26 62 32</w:t>
+            </w:r>
+          </w:p>
+        </w:tc>
+        <w:tc>
+          <w:tcPr>
+            <w:tcW w:w="1134" w:type="dxa"/>
+            <w:tcBorders>
+              <w:top w:val="single" w:sz="4" w:space="0" w:color="000000"/>
+              <w:left w:val="single" w:sz="4" w:space="0" w:color="000000"/>
+              <w:bottom w:val="single" w:sz="4" w:space="0" w:color="000000"/>
+              <w:right w:val="single" w:sz="4" w:space="0" w:color="000000"/>
+            </w:tcBorders>
+            <w:tcMar>
+              <w:top w:w="0" w:type="dxa"/>
+              <w:left w:w="108" w:type="dxa"/>
+              <w:bottom w:w="0" w:type="dxa"/>
+              <w:right w:w="108" w:type="dxa"/>
+            </w:tcMar>
+            <w:hideMark/>
+          </w:tcPr>
+          <w:p>
+            <w:pPr>
+              <w:spacing w:before="120" w:line="240" w:lineRule="auto"/>
+              <w:jc w:val="center"/>
+              <w:rPr>
+                <w:rFonts w:asciiTheme="minorHAnsi" w:eastAsia="Times New Roman" w:hAnsiTheme="minorHAnsi" w:cs="Times New Roman"/>
+                <w:sz w:val="16"/>
+                <w:szCs w:val="16"/>
+                <w:lang w:val="es-ES"/>
+              </w:rPr>
+            </w:pPr>
+            <w:r>
+              <w:rPr>
+                <w:rFonts w:asciiTheme="minorHAnsi" w:eastAsia="Times New Roman" w:hAnsiTheme="minorHAnsi" w:cs="Calibri"/>
+                <w:color w:val="000000"/>
+                <w:sz w:val="16"/>
+                <w:szCs w:val="16"/>
+                <w:lang w:val="es-ES"/>
+              </w:rPr>
+              <w:t>Muy Alta</w:t>
+            </w:r>
+          </w:p>
+        </w:tc>
+      </w:tr>
+      <w:tr>
         <w:trPr>
-          <w:trHeight w:val="840"/>
+          <w:trHeight w:val="675"/>
         </w:trPr>
         <w:tc>
           <w:tcPr>
-            <w:tcW w:w="9639" w:type="dxa"/>
-          </w:tcPr>
-          <w:p>
-            <w:pPr>
-              <w:jc w:val="both"/>
-              <w:rPr>
-                <w:rFonts w:asciiTheme="minorHAnsi" w:eastAsia="Roboto" w:hAnsiTheme="minorHAnsi" w:cs="Roboto"/>
-              </w:rPr>
-            </w:pPr>
-            <w:r>
-              <w:rPr>
-                <w:rFonts w:asciiTheme="minorHAnsi" w:eastAsia="Roboto" w:hAnsiTheme="minorHAnsi" w:cs="Roboto"/>
-              </w:rPr>
-              <w:t>Escriba aquí</w:t>
+            <w:tcW w:w="374" w:type="dxa"/>
+            <w:tcBorders>
+              <w:top w:val="single" w:sz="4" w:space="0" w:color="000000"/>
+              <w:left w:val="single" w:sz="4" w:space="0" w:color="000000"/>
+              <w:bottom w:val="single" w:sz="4" w:space="0" w:color="000000"/>
+              <w:right w:val="single" w:sz="4" w:space="0" w:color="000000"/>
+            </w:tcBorders>
+            <w:tcMar>
+              <w:top w:w="0" w:type="dxa"/>
+              <w:left w:w="108" w:type="dxa"/>
+              <w:bottom w:w="0" w:type="dxa"/>
+              <w:right w:w="108" w:type="dxa"/>
+            </w:tcMar>
+            <w:hideMark/>
+          </w:tcPr>
+          <w:p>
+            <w:pPr>
+              <w:spacing w:before="120" w:line="240" w:lineRule="auto"/>
+              <w:jc w:val="center"/>
+              <w:rPr>
+                <w:rFonts w:asciiTheme="minorHAnsi" w:eastAsia="Times New Roman" w:hAnsiTheme="minorHAnsi" w:cs="Times New Roman"/>
+                <w:sz w:val="16"/>
+                <w:szCs w:val="16"/>
+                <w:lang w:val="es-ES"/>
+              </w:rPr>
+            </w:pPr>
+            <w:r>
+              <w:rPr>
+                <w:rFonts w:asciiTheme="minorHAnsi" w:eastAsia="Times New Roman" w:hAnsiTheme="minorHAnsi" w:cs="Calibri"/>
+                <w:color w:val="000000"/>
+                <w:sz w:val="16"/>
+                <w:szCs w:val="16"/>
+                <w:lang w:val="es-ES"/>
+              </w:rPr>
+              <w:t>3</w:t>
+            </w:r>
+          </w:p>
+        </w:tc>
+        <w:tc>
+          <w:tcPr>
+            <w:tcW w:w="875" w:type="dxa"/>
+            <w:tcBorders>
+              <w:top w:val="single" w:sz="4" w:space="0" w:color="000000"/>
+              <w:left w:val="single" w:sz="4" w:space="0" w:color="000000"/>
+              <w:bottom w:val="single" w:sz="4" w:space="0" w:color="000000"/>
+              <w:right w:val="single" w:sz="4" w:space="0" w:color="000000"/>
+            </w:tcBorders>
+            <w:tcMar>
+              <w:top w:w="0" w:type="dxa"/>
+              <w:left w:w="108" w:type="dxa"/>
+              <w:bottom w:w="0" w:type="dxa"/>
+              <w:right w:w="108" w:type="dxa"/>
+            </w:tcMar>
+            <w:hideMark/>
+          </w:tcPr>
+          <w:p>
+            <w:pPr>
+              <w:spacing w:before="120" w:line="240" w:lineRule="auto"/>
+              <w:rPr>
+                <w:rFonts w:asciiTheme="minorHAnsi" w:eastAsia="Times New Roman" w:hAnsiTheme="minorHAnsi" w:cs="Times New Roman"/>
+                <w:sz w:val="16"/>
+                <w:szCs w:val="16"/>
+                <w:lang w:val="es-ES"/>
+              </w:rPr>
+            </w:pPr>
+            <w:r>
+              <w:rPr>
+                <w:rFonts w:asciiTheme="minorHAnsi" w:eastAsia="Times New Roman" w:hAnsiTheme="minorHAnsi" w:cs="Calibri"/>
+                <w:color w:val="000000"/>
+                <w:sz w:val="16"/>
+                <w:szCs w:val="16"/>
+                <w:lang w:val="es-ES"/>
+              </w:rPr>
+              <w:t>Daniel Flores de Francisco</w:t>
+            </w:r>
+          </w:p>
+        </w:tc>
+        <w:tc>
+          <w:tcPr>
+            <w:tcW w:w="1014" w:type="dxa"/>
+            <w:tcBorders>
+              <w:top w:val="single" w:sz="4" w:space="0" w:color="000000"/>
+              <w:left w:val="single" w:sz="4" w:space="0" w:color="000000"/>
+              <w:bottom w:val="single" w:sz="4" w:space="0" w:color="000000"/>
+              <w:right w:val="single" w:sz="4" w:space="0" w:color="000000"/>
+            </w:tcBorders>
+            <w:tcMar>
+              <w:top w:w="0" w:type="dxa"/>
+              <w:left w:w="108" w:type="dxa"/>
+              <w:bottom w:w="0" w:type="dxa"/>
+              <w:right w:w="108" w:type="dxa"/>
+            </w:tcMar>
+            <w:hideMark/>
+          </w:tcPr>
+          <w:p>
+            <w:pPr>
+              <w:spacing w:before="120" w:line="240" w:lineRule="auto"/>
+              <w:rPr>
+                <w:rFonts w:asciiTheme="minorHAnsi" w:eastAsia="Times New Roman" w:hAnsiTheme="minorHAnsi" w:cs="Times New Roman"/>
+                <w:sz w:val="16"/>
+                <w:szCs w:val="16"/>
+                <w:lang w:val="es-ES"/>
+              </w:rPr>
+            </w:pPr>
+            <w:r>
+              <w:rPr>
+                <w:rFonts w:asciiTheme="minorHAnsi" w:eastAsia="Times New Roman" w:hAnsiTheme="minorHAnsi" w:cs="Calibri"/>
+                <w:color w:val="000000"/>
+                <w:sz w:val="16"/>
+                <w:szCs w:val="16"/>
+                <w:lang w:val="es-ES"/>
+              </w:rPr>
+              <w:t>Pawtel</w:t>
+            </w:r>
+          </w:p>
+        </w:tc>
+        <w:tc>
+          <w:tcPr>
+            <w:tcW w:w="1276" w:type="dxa"/>
+            <w:tcBorders>
+              <w:top w:val="single" w:sz="4" w:space="0" w:color="000000"/>
+              <w:left w:val="single" w:sz="4" w:space="0" w:color="000000"/>
+              <w:bottom w:val="single" w:sz="4" w:space="0" w:color="000000"/>
+              <w:right w:val="single" w:sz="4" w:space="0" w:color="000000"/>
+            </w:tcBorders>
+            <w:tcMar>
+              <w:top w:w="0" w:type="dxa"/>
+              <w:left w:w="108" w:type="dxa"/>
+              <w:bottom w:w="0" w:type="dxa"/>
+              <w:right w:w="108" w:type="dxa"/>
+            </w:tcMar>
+            <w:hideMark/>
+          </w:tcPr>
+          <w:p>
+            <w:pPr>
+              <w:spacing w:before="120" w:line="240" w:lineRule="auto"/>
+              <w:jc w:val="center"/>
+              <w:rPr>
+                <w:rFonts w:asciiTheme="minorHAnsi" w:eastAsia="Times New Roman" w:hAnsiTheme="minorHAnsi" w:cs="Times New Roman"/>
+                <w:sz w:val="16"/>
+                <w:szCs w:val="16"/>
+                <w:lang w:val="es-ES"/>
+              </w:rPr>
+            </w:pPr>
+            <w:r>
+              <w:rPr>
+                <w:rFonts w:asciiTheme="minorHAnsi" w:eastAsia="Times New Roman" w:hAnsiTheme="minorHAnsi" w:cs="Calibri"/>
+                <w:color w:val="000000"/>
+                <w:sz w:val="16"/>
+                <w:szCs w:val="16"/>
+                <w:lang w:val="es-ES"/>
+              </w:rPr>
+              <w:t>Director</w:t>
+            </w:r>
+          </w:p>
+        </w:tc>
+        <w:tc>
+          <w:tcPr>
+            <w:tcW w:w="1418" w:type="dxa"/>
+            <w:tcBorders>
+              <w:top w:val="single" w:sz="4" w:space="0" w:color="000000"/>
+              <w:left w:val="single" w:sz="4" w:space="0" w:color="000000"/>
+              <w:bottom w:val="single" w:sz="4" w:space="0" w:color="000000"/>
+              <w:right w:val="single" w:sz="4" w:space="0" w:color="000000"/>
+            </w:tcBorders>
+            <w:tcMar>
+              <w:top w:w="0" w:type="dxa"/>
+              <w:left w:w="108" w:type="dxa"/>
+              <w:bottom w:w="0" w:type="dxa"/>
+              <w:right w:w="108" w:type="dxa"/>
+            </w:tcMar>
+            <w:hideMark/>
+          </w:tcPr>
+          <w:p>
+            <w:pPr>
+              <w:spacing w:before="120" w:line="240" w:lineRule="auto"/>
+              <w:jc w:val="center"/>
+              <w:rPr>
+                <w:rFonts w:asciiTheme="minorHAnsi" w:eastAsia="Times New Roman" w:hAnsiTheme="minorHAnsi" w:cs="Times New Roman"/>
+                <w:sz w:val="16"/>
+                <w:szCs w:val="16"/>
+                <w:lang w:val="es-ES"/>
+              </w:rPr>
+            </w:pPr>
+            <w:r>
+              <w:rPr>
+                <w:rFonts w:asciiTheme="minorHAnsi" w:eastAsia="Times New Roman" w:hAnsiTheme="minorHAnsi" w:cs="Calibri"/>
+                <w:color w:val="000000"/>
+                <w:sz w:val="16"/>
+                <w:szCs w:val="16"/>
+                <w:lang w:val="es-ES"/>
+              </w:rPr>
+              <w:t>PM</w:t>
+            </w:r>
+          </w:p>
+        </w:tc>
+        <w:tc>
+          <w:tcPr>
+            <w:tcW w:w="2551" w:type="dxa"/>
+            <w:tcBorders>
+              <w:top w:val="single" w:sz="4" w:space="0" w:color="000000"/>
+              <w:left w:val="single" w:sz="4" w:space="0" w:color="000000"/>
+              <w:bottom w:val="single" w:sz="4" w:space="0" w:color="000000"/>
+              <w:right w:val="single" w:sz="4" w:space="0" w:color="000000"/>
+            </w:tcBorders>
+            <w:tcMar>
+              <w:top w:w="0" w:type="dxa"/>
+              <w:left w:w="108" w:type="dxa"/>
+              <w:bottom w:w="0" w:type="dxa"/>
+              <w:right w:w="108" w:type="dxa"/>
+            </w:tcMar>
+            <w:hideMark/>
+          </w:tcPr>
+          <w:p>
+            <w:pPr>
+              <w:spacing w:before="120" w:line="240" w:lineRule="auto"/>
+              <w:rPr>
+                <w:rFonts w:asciiTheme="minorHAnsi" w:eastAsia="Times New Roman" w:hAnsiTheme="minorHAnsi" w:cs="Times New Roman"/>
+                <w:sz w:val="16"/>
+                <w:szCs w:val="16"/>
+                <w:lang w:val="es-ES"/>
+              </w:rPr>
+            </w:pPr>
+            <w:r>
+              <w:rPr>
+                <w:rFonts w:asciiTheme="minorHAnsi" w:eastAsia="Times New Roman" w:hAnsiTheme="minorHAnsi" w:cs="Calibri"/>
+                <w:color w:val="000000"/>
+                <w:sz w:val="16"/>
+                <w:szCs w:val="16"/>
+                <w:lang w:val="es-ES"/>
+              </w:rPr>
+              <w:t>danielfloresdefrancisco@gmail.com</w:t>
+            </w:r>
+          </w:p>
+        </w:tc>
+        <w:tc>
+          <w:tcPr>
+            <w:tcW w:w="992" w:type="dxa"/>
+            <w:tcBorders>
+              <w:top w:val="single" w:sz="4" w:space="0" w:color="000000"/>
+              <w:left w:val="single" w:sz="4" w:space="0" w:color="000000"/>
+              <w:bottom w:val="single" w:sz="4" w:space="0" w:color="000000"/>
+              <w:right w:val="single" w:sz="4" w:space="0" w:color="000000"/>
+            </w:tcBorders>
+            <w:tcMar>
+              <w:top w:w="0" w:type="dxa"/>
+              <w:left w:w="108" w:type="dxa"/>
+              <w:bottom w:w="0" w:type="dxa"/>
+              <w:right w:w="108" w:type="dxa"/>
+            </w:tcMar>
+            <w:hideMark/>
+          </w:tcPr>
+          <w:p>
+            <w:pPr>
+              <w:spacing w:before="120" w:line="240" w:lineRule="auto"/>
+              <w:jc w:val="center"/>
+              <w:rPr>
+                <w:rFonts w:asciiTheme="minorHAnsi" w:eastAsia="Times New Roman" w:hAnsiTheme="minorHAnsi" w:cs="Times New Roman"/>
+                <w:sz w:val="16"/>
+                <w:szCs w:val="16"/>
+                <w:lang w:val="es-ES"/>
+              </w:rPr>
+            </w:pPr>
+            <w:r>
+              <w:rPr>
+                <w:rFonts w:asciiTheme="minorHAnsi" w:eastAsia="Times New Roman" w:hAnsiTheme="minorHAnsi" w:cs="Calibri"/>
+                <w:color w:val="000000"/>
+                <w:sz w:val="16"/>
+                <w:szCs w:val="16"/>
+                <w:lang w:val="es-ES"/>
+              </w:rPr>
+              <w:t>644 12 66 01</w:t>
+            </w:r>
+          </w:p>
+        </w:tc>
+        <w:tc>
+          <w:tcPr>
+            <w:tcW w:w="1134" w:type="dxa"/>
+            <w:tcBorders>
+              <w:top w:val="single" w:sz="4" w:space="0" w:color="000000"/>
+              <w:left w:val="single" w:sz="4" w:space="0" w:color="000000"/>
+              <w:bottom w:val="single" w:sz="4" w:space="0" w:color="000000"/>
+              <w:right w:val="single" w:sz="4" w:space="0" w:color="000000"/>
+            </w:tcBorders>
+            <w:tcMar>
+              <w:top w:w="0" w:type="dxa"/>
+              <w:left w:w="108" w:type="dxa"/>
+              <w:bottom w:w="0" w:type="dxa"/>
+              <w:right w:w="108" w:type="dxa"/>
+            </w:tcMar>
+            <w:hideMark/>
+          </w:tcPr>
+          <w:p>
+            <w:pPr>
+              <w:spacing w:before="120" w:line="240" w:lineRule="auto"/>
+              <w:jc w:val="center"/>
+              <w:rPr>
+                <w:rFonts w:asciiTheme="minorHAnsi" w:eastAsia="Times New Roman" w:hAnsiTheme="minorHAnsi" w:cs="Times New Roman"/>
+                <w:sz w:val="16"/>
+                <w:szCs w:val="16"/>
+                <w:lang w:val="es-ES"/>
+              </w:rPr>
+            </w:pPr>
+            <w:r>
+              <w:rPr>
+                <w:rFonts w:asciiTheme="minorHAnsi" w:eastAsia="Times New Roman" w:hAnsiTheme="minorHAnsi" w:cs="Calibri"/>
+                <w:color w:val="000000"/>
+                <w:sz w:val="16"/>
+                <w:szCs w:val="16"/>
+                <w:lang w:val="es-ES"/>
+              </w:rPr>
+              <w:t>Muy Alta</w:t>
             </w:r>
           </w:p>
         </w:tc>
@@ -1260,34 +3000,27 @@
           <w:szCs w:val="26"/>
         </w:rPr>
       </w:pPr>
-    </w:p>
-    <w:p>
-      <w:pPr>
+      <w:r>
         <w:rPr>
           <w:sz w:val="26"/>
           <w:szCs w:val="26"/>
         </w:rPr>
-      </w:pPr>
-      <w:r>
+        <w:br w:type="page"/>
+      </w:r>
+    </w:p>
+    <w:p>
+      <w:pPr>
         <w:rPr>
           <w:sz w:val="26"/>
           <w:szCs w:val="26"/>
         </w:rPr>
-        <w:br w:type="page"/>
-      </w:r>
-    </w:p>
-    <w:p>
-      <w:pPr>
-        <w:rPr>
-          <w:sz w:val="26"/>
-          <w:szCs w:val="26"/>
-        </w:rPr>
       </w:pPr>
     </w:p>
     <w:p>
       <w:pPr>
         <w:pStyle w:val="Ttulo2"/>
       </w:pPr>
+      <w:bookmarkStart w:id="5" w:name="_Toc190629835"/>
       <w:r>
         <w:t>4. APROBACIÓN</w:t>
       </w:r>
@@ -1296,6 +3029,7 @@
           <v:rect id="_x0000_i1029" style="width:0;height:1.5pt" o:hralign="center" o:hrstd="t" o:hr="t" fillcolor="#a0a0a0" stroked="f"/>
         </w:pict>
       </w:r>
+      <w:bookmarkEnd w:id="5"/>
     </w:p>
     <w:p>
       <w:pPr>
@@ -1303,8 +3037,8 @@
         <w:shd w:val="clear" w:color="auto" w:fill="FFFFFF" w:themeFill="background1"/>
         <w:jc w:val="left"/>
       </w:pPr>
-      <w:bookmarkStart w:id="3" w:name="_prr3i6o0vy94" w:colFirst="0" w:colLast="0"/>
-      <w:bookmarkEnd w:id="3"/>
+      <w:bookmarkStart w:id="6" w:name="_prr3i6o0vy94" w:colFirst="0" w:colLast="0"/>
+      <w:bookmarkEnd w:id="6"/>
     </w:p>
     <w:tbl>
       <w:tblPr>
@@ -1624,6 +3358,71 @@
                 <w:rFonts w:asciiTheme="minorHAnsi" w:eastAsia="Calibri" w:hAnsiTheme="minorHAnsi" w:cs="Calibri"/>
               </w:rPr>
             </w:pPr>
+            <w:r>
+              <w:rPr>
+                <w:rFonts w:asciiTheme="minorHAnsi" w:eastAsia="Calibri" w:hAnsiTheme="minorHAnsi" w:cs="Calibri"/>
+                <w:noProof/>
+              </w:rPr>
+              <mc:AlternateContent>
+                <mc:Choice Requires="wpi">
+                  <w:drawing>
+                    <wp:anchor distT="0" distB="0" distL="114300" distR="114300" simplePos="0" relativeHeight="251662336" behindDoc="0" locked="0" layoutInCell="1" allowOverlap="1" wp14:anchorId="079FF38E" wp14:editId="1E262F9C">
+                      <wp:simplePos x="0" y="0"/>
+                      <wp:positionH relativeFrom="column">
+                        <wp:posOffset>69215</wp:posOffset>
+                      </wp:positionH>
+                      <wp:positionV relativeFrom="paragraph">
+                        <wp:posOffset>60325</wp:posOffset>
+                      </wp:positionV>
+                      <wp:extent cx="979920" cy="195120"/>
+                      <wp:effectExtent l="38100" t="38100" r="10795" b="52705"/>
+                      <wp:wrapNone/>
+                      <wp:docPr id="281851488" name="Entrada de lápiz 4"/>
+                      <wp:cNvGraphicFramePr/>
+                      <a:graphic xmlns:a="http://schemas.openxmlformats.org/drawingml/2006/main">
+                        <a:graphicData uri="http://schemas.microsoft.com/office/word/2010/wordprocessingInk">
+                          <w14:contentPart bwMode="auto" r:id="rId12">
+                            <w14:nvContentPartPr>
+                              <w14:cNvContentPartPr/>
+                            </w14:nvContentPartPr>
+                            <w14:xfrm>
+                              <a:off x="0" y="0"/>
+                              <a:ext cx="979920" cy="195120"/>
+                            </w14:xfrm>
+                          </w14:contentPart>
+                        </a:graphicData>
+                      </a:graphic>
+                    </wp:anchor>
+                  </w:drawing>
+                </mc:Choice>
+                <mc:Fallback>
+                  <w:pict>
+                    <v:shapetype w14:anchorId="411E3DCA" id="_x0000_t75" coordsize="21600,21600" o:spt="75" o:preferrelative="t" path="m@4@5l@4@11@9@11@9@5xe" filled="f" stroked="f">
+                      <v:stroke joinstyle="miter"/>
+                      <v:formulas>
+                        <v:f eqn="if lineDrawn pixelLineWidth 0"/>
+                        <v:f eqn="sum @0 1 0"/>
+                        <v:f eqn="sum 0 0 @1"/>
+                        <v:f eqn="prod @2 1 2"/>
+                        <v:f eqn="prod @3 21600 pixelWidth"/>
+                        <v:f eqn="prod @3 21600 pixelHeight"/>
+                        <v:f eqn="sum @0 0 1"/>
+                        <v:f eqn="prod @6 1 2"/>
+                        <v:f eqn="prod @7 21600 pixelWidth"/>
+                        <v:f eqn="sum @8 21600 0"/>
+                        <v:f eqn="prod @7 21600 pixelHeight"/>
+                        <v:f eqn="sum @10 21600 0"/>
+                      </v:formulas>
+                      <v:path o:extrusionok="f" gradientshapeok="t" o:connecttype="rect"/>
+                      <o:lock v:ext="edit" aspectratio="t"/>
+                    </v:shapetype>
+                    <v:shape id="Entrada de lápiz 4" o:spid="_x0000_s1026" type="#_x0000_t75" style="position:absolute;margin-left:4.95pt;margin-top:4.25pt;width:78.1pt;height:16.35pt;z-index:251662336;visibility:visible;mso-wrap-style:square;mso-wrap-distance-left:9pt;mso-wrap-distance-top:0;mso-wrap-distance-right:9pt;mso-wrap-distance-bottom:0;mso-position-horizontal:absolute;mso-position-horizontal-relative:text;mso-position-vertical:absolute;mso-position-vertical-relative:text" o:gfxdata="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">
+                      <v:imagedata r:id="rId13" o:title=""/>
+                    </v:shape>
+                  </w:pict>
+                </mc:Fallback>
+              </mc:AlternateContent>
+            </w:r>
           </w:p>
         </w:tc>
         <w:tc>
@@ -1633,10 +3432,17 @@
           <w:p>
             <w:pPr>
               <w:spacing w:before="120" w:after="120"/>
+              <w:jc w:val="center"/>
               <w:rPr>
                 <w:rFonts w:asciiTheme="minorHAnsi" w:eastAsia="Calibri" w:hAnsiTheme="minorHAnsi" w:cs="Calibri"/>
               </w:rPr>
             </w:pPr>
+            <w:r>
+              <w:rPr>
+                <w:rFonts w:asciiTheme="minorHAnsi" w:eastAsia="Calibri" w:hAnsiTheme="minorHAnsi" w:cs="Calibri"/>
+              </w:rPr>
+              <w:t>16/02/2025</w:t>
+            </w:r>
           </w:p>
         </w:tc>
       </w:tr>
@@ -1769,7 +3575,7 @@
         <w:szCs w:val="18"/>
         <w:lang w:val="es-ES"/>
       </w:rPr>
-      <w:t>TITULO DEL DOCUMENTO</w:t>
+      <w:t>REGISTRO DE INTERESADOS</w:t>
     </w:r>
   </w:p>
 </w:hdr>
@@ -2664,7 +4470,95 @@
       <w:contextualSpacing/>
     </w:pPr>
   </w:style>
+  <w:style w:type="paragraph" w:styleId="TtuloTDC">
+    <w:name w:val="TOC Heading"/>
+    <w:basedOn w:val="Ttulo1"/>
+    <w:next w:val="Normal"/>
+    <w:uiPriority w:val="39"/>
+    <w:unhideWhenUsed/>
+    <w:qFormat/>
+    <w:rsid w:val="00050305"/>
+    <w:pPr>
+      <w:shd w:val="clear" w:color="auto" w:fill="auto"/>
+      <w:spacing w:before="240" w:line="259" w:lineRule="auto"/>
+      <w:jc w:val="left"/>
+      <w:outlineLvl w:val="9"/>
+    </w:pPr>
+    <w:rPr>
+      <w:rFonts w:asciiTheme="majorHAnsi" w:eastAsiaTheme="majorEastAsia" w:hAnsiTheme="majorHAnsi" w:cstheme="majorBidi"/>
+      <w:b w:val="0"/>
+      <w:color w:val="365F91" w:themeColor="accent1" w:themeShade="BF"/>
+      <w:sz w:val="32"/>
+      <w:szCs w:val="32"/>
+      <w:lang w:val="es-ES"/>
+    </w:rPr>
+  </w:style>
+  <w:style w:type="paragraph" w:styleId="TDC2">
+    <w:name w:val="toc 2"/>
+    <w:basedOn w:val="Normal"/>
+    <w:next w:val="Normal"/>
+    <w:autoRedefine/>
+    <w:uiPriority w:val="39"/>
+    <w:unhideWhenUsed/>
+    <w:rsid w:val="00050305"/>
+    <w:pPr>
+      <w:spacing w:after="100"/>
+      <w:ind w:left="220"/>
+    </w:pPr>
+  </w:style>
+  <w:style w:type="paragraph" w:styleId="TDC1">
+    <w:name w:val="toc 1"/>
+    <w:basedOn w:val="Normal"/>
+    <w:next w:val="Normal"/>
+    <w:autoRedefine/>
+    <w:uiPriority w:val="39"/>
+    <w:unhideWhenUsed/>
+    <w:rsid w:val="00050305"/>
+    <w:pPr>
+      <w:spacing w:after="100"/>
+    </w:pPr>
+  </w:style>
+  <w:style w:type="character" w:styleId="Hipervnculo">
+    <w:name w:val="Hyperlink"/>
+    <w:basedOn w:val="Fuentedeprrafopredeter"/>
+    <w:uiPriority w:val="99"/>
+    <w:unhideWhenUsed/>
+    <w:rsid w:val="00050305"/>
+    <w:rPr>
+      <w:color w:val="0000FF" w:themeColor="hyperlink"/>
+      <w:u w:val="single"/>
+    </w:rPr>
+  </w:style>
 </w:styles>
+</file>
+
+<file path=word/ink/ink1.xml><?xml version="1.0" encoding="utf-8"?>
+<inkml:ink xmlns:inkml="http://www.w3.org/2003/InkML">
+  <inkml:definitions>
+    <inkml:context xml:id="ctx0">
+      <inkml:inkSource xml:id="inkSrc0">
+        <inkml:traceFormat>
+          <inkml:channel name="X" type="integer" min="-2.14748E9" max="2.14748E9" units="cm"/>
+          <inkml:channel name="Y" type="integer" min="-2.14748E9" max="2.14748E9" units="cm"/>
+          <inkml:channel name="F" type="integer" max="32767" units="dev"/>
+        </inkml:traceFormat>
+        <inkml:channelProperties>
+          <inkml:channelProperty channel="X" name="resolution" value="1000" units="1/cm"/>
+          <inkml:channelProperty channel="Y" name="resolution" value="1000" units="1/cm"/>
+          <inkml:channelProperty channel="F" name="resolution" value="0" units="1/dev"/>
+        </inkml:channelProperties>
+      </inkml:inkSource>
+      <inkml:timestamp xml:id="ts0" timeString="2025-02-16T19:21:48.783"/>
+    </inkml:context>
+    <inkml:brush xml:id="br0">
+      <inkml:brushProperty name="width" value="0.035" units="cm"/>
+      <inkml:brushProperty name="height" value="0.035" units="cm"/>
+    </inkml:brush>
+  </inkml:definitions>
+  <inkml:trace contextRef="#ctx0" brushRef="#br0">185 0 24575,'62'51'0,"-50"-43"0,-1 1 0,0 0 0,17 17 0,-24-21 0,0 0 0,-1 1 0,1-1 0,-1 1 0,0-1 0,-1 1 0,1 0 0,-1 0 0,-1 0 0,1 0 0,-1 0 0,1 7 0,-2-5 0,1-1 0,-2 1 0,1 0 0,-1-1 0,0 1 0,-1-1 0,0 1 0,0-1 0,0 0 0,-1 0 0,0 0 0,0 0 0,-1 0 0,0-1 0,0 1 0,-1-1 0,-6 7 0,-10 9 0,0-2 0,-2 0 0,-27 19 0,16-13 0,19-13 0,-37 26 0,49-37 0,-1 1 0,1-1 0,-1 0 0,0-1 0,0 1 0,0-1 0,0 1 0,0-1 0,0 0 0,0-1 0,-8 1 0,10-1 0,1 0 0,0 0 0,0-1 0,0 1 0,0 0 0,-1-1 0,1 1 0,0-1 0,0 1 0,0-1 0,0 0 0,0 0 0,0 1 0,0-1 0,0 0 0,1 0 0,-1 0 0,0 0 0,0 0 0,1 0 0,-1 0 0,0 0 0,1 0 0,-1 0 0,1 0 0,0-1 0,-1 1 0,1 0 0,0 0 0,0 0 0,0-1 0,-1 1 0,1 0 0,1 0 0,-1-1 0,0 1 0,0 0 0,0 0 0,1 0 0,-1-1 0,1 0 0,18-51 0,-16 47 0,0 0 0,1 0 0,0 1 0,0-1 0,0 1 0,1 0 0,0 0 0,0 0 0,0 1 0,0 0 0,1 0 0,0 0 0,0 0 0,0 1 0,0 0 0,0 0 0,1 1 0,-1 0 0,1 0 0,0 1 0,-1-1 0,1 1 0,0 1 0,0-1 0,0 1 0,0 1 0,-1-1 0,1 1 0,0 0 0,0 0 0,-1 1 0,1 0 0,-1 1 0,1-1 0,-1 1 0,0 0 0,8 5 0,46 35 0,3 2 0,-60-43 0,1 0 0,0-1 0,-1 1 0,1-1 0,0 0 0,0 0 0,0 0 0,0-1 0,0 1 0,0-1 0,0 0 0,0 0 0,0-1 0,0 1 0,0-1 0,0 0 0,0 0 0,-1 0 0,1 0 0,0-1 0,-1 0 0,5-2 0,6-5 0,-1-1 0,0 0 0,-1 0 0,15-17 0,29-23 0,-54 49 0,0 0 0,1 0 0,-1 0 0,1 0 0,0 0 0,-1 0 0,1 1 0,0-1 0,-1 1 0,1 0 0,0 0 0,-1 0 0,1 0 0,0 0 0,0 1 0,-1-1 0,1 1 0,-1 0 0,1 0 0,0 0 0,-1 0 0,0 0 0,1 0 0,-1 1 0,0-1 0,1 1 0,-1-1 0,0 1 0,2 2 0,9 9 0,0 0 0,-1 0 0,14 23 0,-5-10 0,-20-24 0,5 5 0,0 0 0,0 0 0,1-1 0,0 0 0,11 8 0,-16-13 0,-1 0 0,0-1 0,1 1 0,-1 0 0,1-1 0,-1 1 0,1-1 0,-1 1 0,1-1 0,0 0 0,-1 0 0,1 0 0,-1 0 0,1 0 0,0 0 0,-1 0 0,1 0 0,-1-1 0,1 1 0,-1 0 0,1-1 0,-1 0 0,1 1 0,-1-1 0,1 0 0,-1 0 0,0 0 0,1 1 0,-1-2 0,0 1 0,0 0 0,0 0 0,0 0 0,0 0 0,0-1 0,0 1 0,0 0 0,0-1 0,0-1 0,17-47 0,-17 45 0,0 0 0,0 0 0,1-1 0,-1 1 0,1 0 0,0 0 0,1 1 0,-1-1 0,1 0 0,0 1 0,0 0 0,5-6 0,-6 10 0,-1-1 0,0 0 0,1 1 0,-1-1 0,1 1 0,-1 0 0,1-1 0,-1 1 0,1 0 0,-1 0 0,1 0 0,-1 0 0,1 0 0,-1 0 0,0 1 0,1-1 0,-1 0 0,1 1 0,-1-1 0,1 1 0,-1-1 0,0 1 0,1 0 0,-1 0 0,0-1 0,0 1 0,0 0 0,0 0 0,1 0 0,-1 0 0,1 3 0,35 44 0,-26-33 0,-9-12 0,-1 0 0,1 0 0,1-1 0,-1 1 0,0-1 0,1 0 0,-1 0 0,1 1 0,0-2 0,-1 1 0,1 0 0,0-1 0,0 1 0,0-1 0,0 0 0,1 0 0,-1 0 0,0 0 0,0 0 0,1-1 0,-1 0 0,0 0 0,1 0 0,-1 0 0,6-1 0,-5 0 0,0-1 0,0 0 0,-1 0 0,1 0 0,0 0 0,-1-1 0,1 1 0,-1-1 0,0 0 0,0 0 0,0 0 0,0-1 0,-1 1 0,1-1 0,-1 1 0,0-1 0,0 0 0,0 0 0,2-7 0,4-17 0,-7 24 0,0 0 0,0 0 0,0 0 0,0 0 0,1 0 0,0 0 0,0 0 0,0 1 0,4-7 0,-5 10 0,-1-1 0,1 1 0,0-1 0,0 1 0,-1-1 0,1 1 0,0 0 0,0-1 0,0 1 0,0 0 0,0 0 0,-1-1 0,1 1 0,0 0 0,0 0 0,0 0 0,0 0 0,0 0 0,0 0 0,0 1 0,29 14 0,15 24 0,79 89 0,-113-119 102,-11-19-1569,-5-3-5359</inkml:trace>
+  <inkml:trace contextRef="#ctx0" brushRef="#br0" timeOffset="321.05">1044 220 24575,'0'0'-8191</inkml:trace>
+  <inkml:trace contextRef="#ctx0" brushRef="#br0" timeOffset="1234.08">1145 0 24575,'-63'0'0,"-197"6"0,209-2 0,-1 2 0,1 3 0,-51 15 0,42-5 0,1 3 0,-106 54 0,130-57 0,1 3 0,0 1 0,2 1 0,1 2 0,-45 46 0,72-67 0,-1-1 0,1 1 0,0 1 0,0-1 0,1 0 0,0 1 0,0 0 0,0 0 0,-3 9 0,6-13 0,0 0 0,0 0 0,0 0 0,0 0 0,0 0 0,0 1 0,0-1 0,1 0 0,-1 0 0,1 0 0,0 0 0,-1 0 0,1 0 0,0 0 0,0 0 0,0 0 0,1 0 0,-1-1 0,0 1 0,1 0 0,-1-1 0,1 1 0,-1-1 0,1 1 0,0-1 0,0 0 0,-1 0 0,1 0 0,0 0 0,4 1 0,18 8 0,1-1 0,0-1 0,1-2 0,-1 0 0,1-2 0,0-1 0,33 1 0,-23-2 0,176 13 0,1-11 0,-1-8 0,287-43 0,-212-12 0,-234 43 0,-1-1 0,-1-3 0,62-34 0,-47 13 0,-62 38 0,-1 1 0,0-1 0,1 0 0,-1 0 0,0-1 0,-1 1 0,1-1 0,-1 1 0,1-1 0,-1 0 0,0 0 0,-1 0 0,3-6 0,-3 8 0,-1 0 0,0 0 0,0 0 0,0 0 0,0 0 0,-1 0 0,1 0 0,0 1 0,-1-1 0,0 0 0,1 0 0,-1 0 0,0 1 0,0-1 0,0 0 0,0 1 0,0-1 0,0 1 0,0-1 0,0 1 0,-1-1 0,1 1 0,-1 0 0,1 0 0,-1 0 0,1 0 0,-1 0 0,0 0 0,1 0 0,-1 0 0,0 1 0,0-1 0,0 0 0,1 1 0,-1 0 0,-3-1 0,-9-2 0,1 1 0,-1 0 0,-22 1 0,35 1 0,-303 5 0,82 1 0,-89 10 0,435-12 0,78-2 0,326-3 0,-3-40 0,-487 36-455,1-2 0,45-14 0,-51 7-6371</inkml:trace>
+</inkml:ink>
 </file>
 
 <file path=word/theme/theme1.xml><?xml version="1.0" encoding="utf-8"?>

</xml_diff>